<commit_message>
Update final paper draft
</commit_message>
<xml_diff>
--- a/Final Paper/draft 1.docx
+++ b/Final Paper/draft 1.docx
@@ -1,6 +1,6 @@
 
 <file path=word/document.xml><?xml version="1.0" encoding="utf-8"?>
-<w:document xmlns:wpc="http://schemas.microsoft.com/office/word/2010/wordprocessingCanvas" xmlns:cx="http://schemas.microsoft.com/office/drawing/2014/chartex" xmlns:cx1="http://schemas.microsoft.com/office/drawing/2015/9/8/chartex" xmlns:cx2="http://schemas.microsoft.com/office/drawing/2015/10/21/chartex" xmlns:cx3="http://schemas.microsoft.com/office/drawing/2016/5/9/chartex" xmlns:cx4="http://schemas.microsoft.com/office/drawing/2016/5/10/chartex" xmlns:cx5="http://schemas.microsoft.com/office/drawing/2016/5/11/chartex" xmlns:mc="http://schemas.openxmlformats.org/markup-compatibility/2006" xmlns:o="urn:schemas-microsoft-com:office:office" xmlns:r="http://schemas.openxmlformats.org/officeDocument/2006/relationships" xmlns:m="http://schemas.openxmlformats.org/officeDocument/2006/math" xmlns:v="urn:schemas-microsoft-com:vml" xmlns:wp14="http://schemas.microsoft.com/office/word/2010/wordprocessingDrawing" xmlns:wp="http://schemas.openxmlformats.org/drawingml/2006/wordprocessingDrawing" xmlns:w10="urn:schemas-microsoft-com:office:word" xmlns:w="http://schemas.openxmlformats.org/wordprocessingml/2006/main" xmlns:w14="http://schemas.microsoft.com/office/word/2010/wordml" xmlns:w15="http://schemas.microsoft.com/office/word/2012/wordml" xmlns:w16se="http://schemas.microsoft.com/office/word/2015/wordml/symex" xmlns:wpg="http://schemas.microsoft.com/office/word/2010/wordprocessingGroup" xmlns:wpi="http://schemas.microsoft.com/office/word/2010/wordprocessingInk" xmlns:wne="http://schemas.microsoft.com/office/word/2006/wordml" xmlns:wps="http://schemas.microsoft.com/office/word/2010/wordprocessingShape" mc:Ignorable="w14 w15 w16se wp14">
+<w:document xmlns:wpc="http://schemas.microsoft.com/office/word/2010/wordprocessingCanvas" xmlns:mc="http://schemas.openxmlformats.org/markup-compatibility/2006" xmlns:o="urn:schemas-microsoft-com:office:office" xmlns:r="http://schemas.openxmlformats.org/officeDocument/2006/relationships" xmlns:m="http://schemas.openxmlformats.org/officeDocument/2006/math" xmlns:v="urn:schemas-microsoft-com:vml" xmlns:wp14="http://schemas.microsoft.com/office/word/2010/wordprocessingDrawing" xmlns:wp="http://schemas.openxmlformats.org/drawingml/2006/wordprocessingDrawing" xmlns:w10="urn:schemas-microsoft-com:office:word" xmlns:w="http://schemas.openxmlformats.org/wordprocessingml/2006/main" xmlns:w14="http://schemas.microsoft.com/office/word/2010/wordml" xmlns:w15="http://schemas.microsoft.com/office/word/2012/wordml" xmlns:wpg="http://schemas.microsoft.com/office/word/2010/wordprocessingGroup" xmlns:wpi="http://schemas.microsoft.com/office/word/2010/wordprocessingInk" xmlns:wne="http://schemas.microsoft.com/office/word/2006/wordml" xmlns:wps="http://schemas.microsoft.com/office/word/2010/wordprocessingShape" mc:Ignorable="w14 w15 wp14">
   <w:body>
     <w:p>
       <w:pPr>
@@ -269,16 +269,16 @@
         <w:t xml:space="preserve"> with 12 participants</w:t>
       </w:r>
       <w:r>
-        <w:t>, we found that TouchBand [</w:t>
+        <w:t xml:space="preserve">, we found that TouchBand </w:t>
       </w:r>
       <w:r>
         <w:rPr>
           <w:color w:val="FF0000"/>
         </w:rPr>
-        <w:t>insert results here</w:t>
-      </w:r>
-      <w:r>
-        <w:t xml:space="preserve">]. </w:t>
+        <w:t>[insert results here]</w:t>
+      </w:r>
+      <w:r>
+        <w:t xml:space="preserve">. </w:t>
       </w:r>
     </w:p>
     <w:p>
@@ -466,7 +466,31 @@
         <w:t>zooming</w:t>
       </w:r>
       <w:r>
-        <w:t xml:space="preserve"> input. To scroll up and down, a user can move their finger along the long edge of the band. For long scrolls, a user can do multip</w:t>
+        <w:t xml:space="preserve"> input</w:t>
+      </w:r>
+      <w:r>
+        <w:t xml:space="preserve"> </w:t>
+      </w:r>
+      <w:r>
+        <w:rPr>
+          <w:color w:val="FF0000"/>
+        </w:rPr>
+        <w:t>[</w:t>
+      </w:r>
+      <w:r>
+        <w:rPr>
+          <w:color w:val="FF0000"/>
+        </w:rPr>
+        <w:t>needs update</w:t>
+      </w:r>
+      <w:r>
+        <w:rPr>
+          <w:color w:val="FF0000"/>
+        </w:rPr>
+        <w:t>]</w:t>
+      </w:r>
+      <w:r>
+        <w:t>. To scroll up and down, a user can move their finger along the long edge of the band. For long scrolls, a user can do multip</w:t>
       </w:r>
       <w:r>
         <w:t>le strokes, as they would on a normal touchscreen</w:t>
@@ -529,7 +553,37 @@
         <w:t xml:space="preserve">and </w:t>
       </w:r>
       <w:r>
-        <w:t xml:space="preserve">towards the bottom of wristband. </w:t>
+        <w:t>towards the bottom of wristband</w:t>
+      </w:r>
+      <w:r>
+        <w:t xml:space="preserve"> </w:t>
+      </w:r>
+      <w:r>
+        <w:rPr>
+          <w:color w:val="FF0000"/>
+        </w:rPr>
+        <w:t>[</w:t>
+      </w:r>
+      <w:r>
+        <w:rPr>
+          <w:color w:val="FF0000"/>
+        </w:rPr>
+        <w:t xml:space="preserve">zooming </w:t>
+      </w:r>
+      <w:r>
+        <w:rPr>
+          <w:color w:val="FF0000"/>
+        </w:rPr>
+        <w:t>needs update</w:t>
+      </w:r>
+      <w:r>
+        <w:rPr>
+          <w:color w:val="FF0000"/>
+        </w:rPr>
+        <w:t>]</w:t>
+      </w:r>
+      <w:r>
+        <w:t xml:space="preserve">. </w:t>
       </w:r>
       <w:r>
         <w:t xml:space="preserve">Our research question is: </w:t>
@@ -822,30 +876,429 @@
         <w:rPr>
           <w:lang w:val="en-CA"/>
         </w:rPr>
-        <w:t xml:space="preserve"> vibrating ringer in meetings, </w:t>
+        <w:t xml:space="preserve"> vibrating ringer in meetings, WatchIt only supports interaction with one finger </w:t>
       </w:r>
       <w:r>
         <w:rPr>
           <w:lang w:val="en-CA"/>
         </w:rPr>
-        <w:t>WatchIt</w:t>
+        <w:t>per band side</w:t>
       </w:r>
       <w:r>
         <w:rPr>
           <w:lang w:val="en-CA"/>
         </w:rPr>
-        <w:t xml:space="preserve"> only supports interaction with one finger </w:t>
-      </w:r>
+        <w:t xml:space="preserve">. </w:t>
+      </w:r>
+    </w:p>
+    <w:p>
+      <w:pPr>
+        <w:spacing w:after="240"/>
+      </w:pPr>
       <w:r>
         <w:rPr>
           <w:lang w:val="en-CA"/>
         </w:rPr>
-        <w:t>per band side</w:t>
+        <w:t>Lyons et al. [</w:t>
       </w:r>
       <w:r>
         <w:rPr>
           <w:lang w:val="en-CA"/>
         </w:rPr>
+        <w:t>7</w:t>
+      </w:r>
+      <w:r>
+        <w:rPr>
+          <w:lang w:val="en-CA"/>
+        </w:rPr>
+        <w:t>] presented Facet, a multi-display wrist</w:t>
+      </w:r>
+      <w:r>
+        <w:rPr>
+          <w:lang w:val="en-CA"/>
+        </w:rPr>
+        <w:t>-</w:t>
+      </w:r>
+      <w:r>
+        <w:rPr>
+          <w:lang w:val="en-CA"/>
+        </w:rPr>
+        <w:t>worn system co</w:t>
+      </w:r>
+      <w:r>
+        <w:rPr>
+          <w:lang w:val="en-CA"/>
+        </w:rPr>
+        <w:t>nsisting of</w:t>
+      </w:r>
+      <w:r>
+        <w:rPr>
+          <w:lang w:val="en-CA"/>
+        </w:rPr>
+        <w:t xml:space="preserve"> independent touch-sensitive segments joined into a bracelet. Two common form</w:t>
+      </w:r>
+      <w:r>
+        <w:rPr>
+          <w:lang w:val="en-CA"/>
+        </w:rPr>
+        <w:t>s of interaction used on the multi-segment touchscreen were pinch and rotate</w:t>
+      </w:r>
+      <w:r>
+        <w:rPr>
+          <w:lang w:val="en-CA"/>
+        </w:rPr>
+        <w:t>. Using each segment’s accelerometer and magnetometer, they extracted orientation like pitch, roll</w:t>
+      </w:r>
+      <w:r>
+        <w:rPr>
+          <w:lang w:val="en-CA"/>
+        </w:rPr>
+        <w:t>,</w:t>
+      </w:r>
+      <w:r>
+        <w:rPr>
+          <w:lang w:val="en-CA"/>
+        </w:rPr>
+        <w:t xml:space="preserve"> and yaw for each screen with respect to</w:t>
+      </w:r>
+      <w:r>
+        <w:rPr>
+          <w:lang w:val="en-CA"/>
+        </w:rPr>
+        <w:t xml:space="preserve"> a</w:t>
+      </w:r>
+      <w:r>
+        <w:rPr>
+          <w:lang w:val="en-CA"/>
+        </w:rPr>
+        <w:t xml:space="preserve"> </w:t>
+      </w:r>
+      <w:r>
+        <w:rPr>
+          <w:lang w:val="en-CA"/>
+        </w:rPr>
+        <w:t>common coordinate system. Since they did not conduct a</w:t>
+      </w:r>
+      <w:r>
+        <w:rPr>
+          <w:lang w:val="en-CA"/>
+        </w:rPr>
+        <w:t xml:space="preserve"> user study, there </w:t>
+      </w:r>
+      <w:r>
+        <w:rPr>
+          <w:lang w:val="en-CA"/>
+        </w:rPr>
+        <w:t>was</w:t>
+      </w:r>
+      <w:r>
+        <w:rPr>
+          <w:lang w:val="en-CA"/>
+        </w:rPr>
+        <w:t xml:space="preserve"> no proof of </w:t>
+      </w:r>
+      <w:r>
+        <w:rPr>
+          <w:lang w:val="en-CA"/>
+        </w:rPr>
+        <w:t xml:space="preserve">the device’s </w:t>
+      </w:r>
+      <w:r>
+        <w:rPr>
+          <w:lang w:val="en-CA"/>
+        </w:rPr>
+        <w:t>effectiveness.</w:t>
+      </w:r>
+    </w:p>
+    <w:p>
+      <w:pPr>
+        <w:spacing w:after="240"/>
+      </w:pPr>
+      <w:r>
+        <w:t>Ahn et al.</w:t>
+      </w:r>
+      <w:r>
+        <w:t xml:space="preserve"> [1]</w:t>
+      </w:r>
+      <w:r>
+        <w:t xml:space="preserve"> explore</w:t>
+      </w:r>
+      <w:r>
+        <w:t>d</w:t>
+      </w:r>
+      <w:r>
+        <w:t xml:space="preserve"> pressure-sensitive multi-touch interactions with a smartw</w:t>
+      </w:r>
+      <w:r>
+        <w:t>atch wristband. Their device had</w:t>
+      </w:r>
+      <w:r>
+        <w:t xml:space="preserve"> pressure-sensitive touch sensors on the wristband on either side of the sm</w:t>
+      </w:r>
+      <w:r>
+        <w:t>artwatch screen</w:t>
+      </w:r>
+      <w:r>
+        <w:t xml:space="preserve"> (but not the back)</w:t>
+      </w:r>
+      <w:r>
+        <w:t>. The sensors could detect</w:t>
+      </w:r>
+      <w:r>
+        <w:t xml:space="preserve"> tapping and flicking motions, as well as pressure in</w:t>
+      </w:r>
+      <w:r>
+        <w:t>put on part of the band that could</w:t>
+      </w:r>
+      <w:r>
+        <w:t xml:space="preserve"> be used a</w:t>
+      </w:r>
+      <w:r>
+        <w:t>s</w:t>
+      </w:r>
+      <w:r>
+        <w:t xml:space="preserve"> directional input. The device could also interpret flicking up and down motions as commands for copying and pasting.</w:t>
+      </w:r>
+      <w:r>
+        <w:t xml:space="preserve"> They demonstrated that this kind of device could be useful for many different tasks, although they did not conduct a user study to test the effectiveness of this device.</w:t>
+      </w:r>
+    </w:p>
+    <w:p>
+      <w:pPr>
+        <w:spacing w:after="240"/>
+      </w:pPr>
+      <w:r>
+        <w:t>Funk et al. [</w:t>
+      </w:r>
+      <w:r>
+        <w:t>3</w:t>
+      </w:r>
+      <w:r>
+        <w:t>] experimented with two text entry methods on a touch-sensitive smartwatch wristband: sliding and multi-tapping. Both text entry layouts were a vertical arrangement of letters positioned to the sides of the watch display</w:t>
+      </w:r>
+      <w:r>
+        <w:t xml:space="preserve"> (again, nothing on the back of the wristband)</w:t>
+      </w:r>
+      <w:r>
+        <w:t xml:space="preserve">. The first had a narrow key for each character, and the user could slide their finger until the correct character was selected. The second had 3 letters per key, which were selected by multi-tap. They concluded that the multi-tap layout was faster in terms of words per minute, and </w:t>
+      </w:r>
+      <w:r>
+        <w:t xml:space="preserve">was </w:t>
+      </w:r>
+      <w:r>
+        <w:t xml:space="preserve">preferred by the study </w:t>
+      </w:r>
+      <w:r>
+        <w:t>participants</w:t>
+      </w:r>
+      <w:r>
+        <w:t xml:space="preserve"> too</w:t>
+      </w:r>
+      <w:r>
+        <w:t>.</w:t>
+      </w:r>
+      <w:r>
+        <w:t xml:space="preserve"> This project only supports text entry and no other task can be done with it. </w:t>
+      </w:r>
+    </w:p>
+    <w:p>
+      <w:pPr>
+        <w:pStyle w:val="Heading3"/>
+      </w:pPr>
+      <w:r>
+        <w:t xml:space="preserve">Skin as input </w:t>
+      </w:r>
+      <w:r>
+        <w:t>tool</w:t>
+      </w:r>
+    </w:p>
+    <w:p>
+      <w:pPr>
+        <w:spacing w:after="240"/>
+      </w:pPr>
+      <w:r>
+        <w:t>Knibbe et al.</w:t>
+      </w:r>
+      <w:r>
+        <w:t xml:space="preserve"> [</w:t>
+      </w:r>
+      <w:r>
+        <w:t>6</w:t>
+      </w:r>
+      <w:r>
+        <w:t>]</w:t>
+      </w:r>
+      <w:r>
+        <w:t xml:space="preserve"> proposed </w:t>
+      </w:r>
+      <w:r>
+        <w:t xml:space="preserve">the use of </w:t>
+      </w:r>
+      <w:r>
+        <w:t xml:space="preserve">hand gestures on </w:t>
+      </w:r>
+      <w:r>
+        <w:t>the back of the smartwatch</w:t>
+      </w:r>
+      <w:r>
+        <w:t xml:space="preserve"> wearer’s hand</w:t>
+      </w:r>
+      <w:r>
+        <w:t xml:space="preserve"> </w:t>
+      </w:r>
+      <w:r>
+        <w:t xml:space="preserve">as </w:t>
+      </w:r>
+      <w:r>
+        <w:t xml:space="preserve">an </w:t>
+      </w:r>
+      <w:r>
+        <w:t xml:space="preserve">input method. The proposed </w:t>
+      </w:r>
+      <w:r>
+        <w:t>device</w:t>
+      </w:r>
+      <w:r>
+        <w:t xml:space="preserve"> supports</w:t>
+      </w:r>
+      <w:r>
+        <w:t xml:space="preserve"> a</w:t>
+      </w:r>
+      <w:r>
+        <w:t xml:space="preserve"> range of b</w:t>
+      </w:r>
+      <w:r>
+        <w:t>imanual gestures that translate</w:t>
+      </w:r>
+      <w:r>
+        <w:t xml:space="preserve"> into commands for the smartwatch. The prototy</w:t>
+      </w:r>
+      <w:r>
+        <w:t>pe built for this experiment had</w:t>
+      </w:r>
+      <w:r>
+        <w:t xml:space="preserve"> infrared proximity sensors on the </w:t>
+      </w:r>
+      <w:r>
+        <w:t>sides of the watch and wristband. These sensors were used</w:t>
+      </w:r>
+      <w:r>
+        <w:t xml:space="preserve"> to identify diff</w:t>
+      </w:r>
+      <w:r>
+        <w:t>erent dynamic gestures from the watch hand,</w:t>
+      </w:r>
+      <w:r>
+        <w:t xml:space="preserve"> and </w:t>
+      </w:r>
+      <w:r>
+        <w:t xml:space="preserve">to </w:t>
+      </w:r>
+      <w:r>
+        <w:t>reco</w:t>
+      </w:r>
+      <w:r>
+        <w:t>gnize bimanual gestures that were</w:t>
+      </w:r>
+      <w:r>
+        <w:t xml:space="preserve"> made by the other</w:t>
+      </w:r>
+      <w:r>
+        <w:t xml:space="preserve"> hand on the back of the watch</w:t>
+      </w:r>
+      <w:r>
+        <w:t xml:space="preserve"> hand.  There </w:t>
+      </w:r>
+      <w:r>
+        <w:t>were</w:t>
+      </w:r>
+      <w:r>
+        <w:t xml:space="preserve"> also piezoelectric sensors positioned unde</w:t>
+      </w:r>
+      <w:r>
+        <w:t>rneath the watch to detect taps when the watch hand moved,</w:t>
+      </w:r>
+      <w:r>
+        <w:t xml:space="preserve"> </w:t>
+      </w:r>
+      <w:r>
+        <w:t>and if there were</w:t>
+      </w:r>
+      <w:r>
+        <w:t xml:space="preserve"> ac</w:t>
+      </w:r>
+      <w:r>
+        <w:t>tions at the back of the watch</w:t>
+      </w:r>
+      <w:r>
+        <w:t xml:space="preserve"> hand by the other hand. </w:t>
+      </w:r>
+      <w:r>
+        <w:t xml:space="preserve">However, no user study was conducted to evaluate the prototype. </w:t>
+      </w:r>
+    </w:p>
+    <w:p>
+      <w:pPr>
+        <w:spacing w:after="240"/>
+      </w:pPr>
+      <w:r>
+        <w:t>iSkin [</w:t>
+      </w:r>
+      <w:r>
+        <w:t>11</w:t>
+      </w:r>
+      <w:r>
+        <w:t xml:space="preserve">] is </w:t>
+      </w:r>
+      <w:r>
+        <w:t xml:space="preserve">a </w:t>
+      </w:r>
+      <w:r>
+        <w:t xml:space="preserve">skin-worn sensor touch </w:t>
+      </w:r>
+      <w:r>
+        <w:t>input interface that can be used with smartwatches</w:t>
+      </w:r>
+      <w:r>
+        <w:t xml:space="preserve">. Made of biocompatible materials, the prototype is thin, flexible and stretchable. </w:t>
+      </w:r>
+      <w:r>
+        <w:t>It integrates</w:t>
+      </w:r>
+      <w:r>
+        <w:t xml:space="preserve"> capaciti</w:t>
+      </w:r>
+      <w:r>
+        <w:t>ve and resistive touch sensing to detect</w:t>
+      </w:r>
+      <w:r>
+        <w:t xml:space="preserve"> touch input with two levels of</w:t>
+      </w:r>
+      <w:r>
+        <w:t xml:space="preserve"> pressure to account for stretching and bending. </w:t>
+      </w:r>
+      <w:r>
+        <w:t>Furthermore, iSkin supports single or multiple</w:t>
+      </w:r>
+      <w:r>
+        <w:t xml:space="preserve"> </w:t>
+      </w:r>
+      <w:r>
+        <w:t>touch areas of custom shape and arrangement, as well as</w:t>
+      </w:r>
+      <w:r>
+        <w:t xml:space="preserve"> </w:t>
+      </w:r>
+      <w:r>
+        <w:t xml:space="preserve">more complex widgets, such as sliders and click wheels. </w:t>
+      </w:r>
+      <w:r>
+        <w:t>The issue with this input tool is that when it stretches and deforms, the sensors resistance changes</w:t>
+      </w:r>
+      <w:r>
+        <w:t xml:space="preserve"> and it gets affected with fast and strong body movements</w:t>
+      </w:r>
+      <w:r>
         <w:t xml:space="preserve">. </w:t>
       </w:r>
     </w:p>
@@ -854,118 +1307,118 @@
         <w:spacing w:after="240"/>
       </w:pPr>
       <w:r>
-        <w:rPr>
-          <w:lang w:val="en-CA"/>
-        </w:rPr>
-        <w:t>Lyons et al. [</w:t>
-      </w:r>
-      <w:r>
-        <w:rPr>
-          <w:lang w:val="en-CA"/>
-        </w:rPr>
-        <w:t>7</w:t>
-      </w:r>
-      <w:r>
-        <w:rPr>
-          <w:lang w:val="en-CA"/>
-        </w:rPr>
-        <w:t>] presented Facet, a multi-display wrist</w:t>
-      </w:r>
-      <w:r>
-        <w:rPr>
-          <w:lang w:val="en-CA"/>
-        </w:rPr>
-        <w:t>-</w:t>
-      </w:r>
-      <w:r>
-        <w:rPr>
-          <w:lang w:val="en-CA"/>
-        </w:rPr>
-        <w:t>worn system co</w:t>
-      </w:r>
-      <w:r>
-        <w:rPr>
-          <w:lang w:val="en-CA"/>
-        </w:rPr>
-        <w:t>nsisting of</w:t>
-      </w:r>
-      <w:r>
-        <w:rPr>
-          <w:lang w:val="en-CA"/>
-        </w:rPr>
-        <w:t xml:space="preserve"> independent touch-sensitive segments joined into a bracelet. Two common form</w:t>
-      </w:r>
-      <w:r>
-        <w:rPr>
-          <w:lang w:val="en-CA"/>
-        </w:rPr>
-        <w:t>s of interaction used on the multi-segment touchscreen were pinch and rotate</w:t>
-      </w:r>
-      <w:r>
-        <w:rPr>
-          <w:lang w:val="en-CA"/>
-        </w:rPr>
-        <w:t>. Using each segment’s accelerometer and magnetometer, they extracted orientation like pitch, roll</w:t>
-      </w:r>
-      <w:r>
-        <w:rPr>
-          <w:lang w:val="en-CA"/>
-        </w:rPr>
-        <w:t>,</w:t>
-      </w:r>
-      <w:r>
-        <w:rPr>
-          <w:lang w:val="en-CA"/>
-        </w:rPr>
-        <w:t xml:space="preserve"> and yaw for each screen with respect to</w:t>
-      </w:r>
-      <w:r>
-        <w:rPr>
-          <w:lang w:val="en-CA"/>
-        </w:rPr>
-        <w:t xml:space="preserve"> a</w:t>
-      </w:r>
-      <w:r>
-        <w:rPr>
-          <w:lang w:val="en-CA"/>
-        </w:rPr>
+        <w:t>Skinput [</w:t>
+      </w:r>
+      <w:r>
+        <w:t>5</w:t>
+      </w:r>
+      <w:r>
+        <w:t>]</w:t>
+      </w:r>
+      <w:r>
+        <w:t xml:space="preserve"> is a wristband which</w:t>
+      </w:r>
+      <w:r>
         <w:t xml:space="preserve"> </w:t>
       </w:r>
       <w:r>
-        <w:rPr>
-          <w:lang w:val="en-CA"/>
-        </w:rPr>
-        <w:t>common coordinate system. Since they did not conduct a</w:t>
-      </w:r>
-      <w:r>
-        <w:rPr>
-          <w:lang w:val="en-CA"/>
-        </w:rPr>
-        <w:t xml:space="preserve"> user study, there </w:t>
-      </w:r>
-      <w:r>
-        <w:rPr>
-          <w:lang w:val="en-CA"/>
-        </w:rPr>
-        <w:t>was</w:t>
-      </w:r>
-      <w:r>
-        <w:rPr>
-          <w:lang w:val="en-CA"/>
-        </w:rPr>
-        <w:t xml:space="preserve"> no proof of </w:t>
-      </w:r>
-      <w:r>
-        <w:rPr>
-          <w:lang w:val="en-CA"/>
-        </w:rPr>
-        <w:t xml:space="preserve">the device’s </w:t>
-      </w:r>
-      <w:r>
-        <w:rPr>
-          <w:lang w:val="en-CA"/>
-        </w:rPr>
-        <w:t>effectiveness.</w:t>
+        <w:t>can</w:t>
+      </w:r>
+      <w:r>
+        <w:t xml:space="preserve"> identify</w:t>
+      </w:r>
+      <w:r>
+        <w:t xml:space="preserve"> the location</w:t>
+      </w:r>
+      <w:r>
+        <w:t xml:space="preserve"> </w:t>
+      </w:r>
+      <w:r>
+        <w:t xml:space="preserve">of </w:t>
+      </w:r>
+      <w:r>
+        <w:t>finger taps on the arm and hand. It analyzes</w:t>
+      </w:r>
+      <w:r>
+        <w:t xml:space="preserve"> mechanical</w:t>
+      </w:r>
+      <w:r>
+        <w:t xml:space="preserve"> </w:t>
+      </w:r>
+      <w:r>
+        <w:t>vibrations t</w:t>
+      </w:r>
+      <w:r>
+        <w:t xml:space="preserve">hat propagate through the body </w:t>
+      </w:r>
+      <w:r>
+        <w:t xml:space="preserve">using an array of </w:t>
+      </w:r>
+      <w:r>
+        <w:t xml:space="preserve">bio-acoustic </w:t>
+      </w:r>
+      <w:r>
+        <w:t>s</w:t>
+      </w:r>
+      <w:r>
+        <w:t xml:space="preserve">ensors </w:t>
+      </w:r>
+      <w:r>
+        <w:t>attached on</w:t>
+      </w:r>
+      <w:r>
+        <w:t xml:space="preserve"> </w:t>
+      </w:r>
+      <w:r>
+        <w:t>a</w:t>
+      </w:r>
+      <w:r>
+        <w:t xml:space="preserve"> </w:t>
+      </w:r>
+      <w:r>
+        <w:t>wristband</w:t>
+      </w:r>
+      <w:r>
+        <w:t xml:space="preserve">. </w:t>
+      </w:r>
+      <w:r>
+        <w:t xml:space="preserve">However, the setting for </w:t>
+      </w:r>
+      <w:r>
+        <w:t xml:space="preserve">acoustic </w:t>
+      </w:r>
+      <w:r>
+        <w:t xml:space="preserve">sensors should be changed based on the </w:t>
+      </w:r>
+      <w:r>
+        <w:t>user</w:t>
+      </w:r>
+      <w:r>
+        <w:t xml:space="preserve"> sex, age and </w:t>
+      </w:r>
+      <w:r>
+        <w:t>body mass index</w:t>
+      </w:r>
+      <w:r>
+        <w:t xml:space="preserve"> (BMI) because </w:t>
+      </w:r>
+      <w:r>
+        <w:t xml:space="preserve">acoustic </w:t>
+      </w:r>
+      <w:r>
+        <w:t>devices</w:t>
+      </w:r>
+      <w:r>
+        <w:t xml:space="preserve"> </w:t>
+      </w:r>
+      <w:r>
+        <w:t>are</w:t>
+      </w:r>
+      <w:r>
+        <w:t xml:space="preserve"> affected by </w:t>
+      </w:r>
+      <w:r>
+        <w:t xml:space="preserve">the wearer’s body composition. </w:t>
       </w:r>
     </w:p>
     <w:p>
@@ -973,52 +1426,61 @@
         <w:spacing w:after="240"/>
       </w:pPr>
       <w:r>
-        <w:t>Ahn et al.</w:t>
-      </w:r>
-      <w:r>
-        <w:t xml:space="preserve"> [1]</w:t>
-      </w:r>
-      <w:r>
-        <w:t xml:space="preserve"> explore</w:t>
-      </w:r>
-      <w:r>
-        <w:t>d</w:t>
-      </w:r>
-      <w:r>
-        <w:t xml:space="preserve"> pressure-sensitive multi-touch interactions with a smartw</w:t>
-      </w:r>
-      <w:r>
-        <w:t>atch wristband. Their device had</w:t>
-      </w:r>
-      <w:r>
-        <w:t xml:space="preserve"> pressure-sensitive touch sensors on the wristband on either side of the sm</w:t>
-      </w:r>
-      <w:r>
-        <w:t>artwatch screen</w:t>
-      </w:r>
-      <w:r>
-        <w:t xml:space="preserve"> (but not the back)</w:t>
-      </w:r>
-      <w:r>
-        <w:t>. The sensors could detect</w:t>
-      </w:r>
-      <w:r>
-        <w:t xml:space="preserve"> tapping and flicking motions, as well as pressure in</w:t>
-      </w:r>
-      <w:r>
-        <w:t>put on part of the band that could</w:t>
-      </w:r>
-      <w:r>
-        <w:t xml:space="preserve"> be used a</w:t>
-      </w:r>
-      <w:r>
-        <w:t>s</w:t>
-      </w:r>
-      <w:r>
-        <w:t xml:space="preserve"> directional input. The device could also interpret flicking up and down motions as commands for copying and pasting.</w:t>
-      </w:r>
-      <w:r>
-        <w:t xml:space="preserve"> They demonstrated that this kind of device could be useful for many different tasks, although they did not conduct a user study to test the effectiveness of this device.</w:t>
+        <w:t>Tomo [</w:t>
+      </w:r>
+      <w:r>
+        <w:t>13</w:t>
+      </w:r>
+      <w:r>
+        <w:t>] is</w:t>
+      </w:r>
+      <w:r>
+        <w:t xml:space="preserve"> a </w:t>
+      </w:r>
+      <w:r>
+        <w:t xml:space="preserve">band worn around the wrist or the arm and </w:t>
+      </w:r>
+      <w:r>
+        <w:t>it can identify</w:t>
+      </w:r>
+      <w:r>
+        <w:t xml:space="preserve"> the interior impedance geometry of </w:t>
+      </w:r>
+      <w:r>
+        <w:t xml:space="preserve">the wearer’s </w:t>
+      </w:r>
+      <w:r>
+        <w:t>arm</w:t>
+      </w:r>
+      <w:r>
+        <w:t xml:space="preserve"> </w:t>
+      </w:r>
+      <w:r>
+        <w:t xml:space="preserve">by measuring the cross-sectional impedances between all pairs of eight electrodes resting on </w:t>
+      </w:r>
+      <w:r>
+        <w:t>the</w:t>
+      </w:r>
+      <w:r>
+        <w:t xml:space="preserve"> user’s skin. </w:t>
+      </w:r>
+      <w:r>
+        <w:t>The system</w:t>
+      </w:r>
+      <w:r>
+        <w:t xml:space="preserve"> can monitor and classify gestures in real-time. </w:t>
+      </w:r>
+      <w:r>
+        <w:t xml:space="preserve"> </w:t>
+      </w:r>
+      <w:r>
+        <w:t xml:space="preserve">A user study concluded that Tomo </w:t>
+      </w:r>
+      <w:r>
+        <w:t xml:space="preserve">could successfully identify hand and finger gestures with accuracy between 81% and 97%. </w:t>
+      </w:r>
+      <w:r>
+        <w:t>However, like most other bio-sensing systems, results degrade when the system is re-worn at a later time, or worn by other users.</w:t>
       </w:r>
     </w:p>
     <w:p>
@@ -1026,388 +1488,25 @@
         <w:spacing w:after="240"/>
       </w:pPr>
       <w:r>
-        <w:t>Funk et al. [</w:t>
-      </w:r>
-      <w:r>
-        <w:t>3</w:t>
-      </w:r>
-      <w:r>
-        <w:t>] experimented with two text entry methods on a touch-sensitive smartwatch wristband: sliding and multi-tapping. Both text entry layouts were a vertical arrangement of letters positioned to the sides of the watch display</w:t>
-      </w:r>
-      <w:r>
-        <w:t xml:space="preserve"> (again, nothing on the back of the wristband)</w:t>
-      </w:r>
-      <w:r>
-        <w:t xml:space="preserve">. The first had a narrow key for each character, and the user could slide their finger until the correct character was selected. The second had 3 letters per key, which were selected by multi-tap. They concluded that the multi-tap layout was faster in terms of words per minute, and </w:t>
-      </w:r>
-      <w:r>
-        <w:t xml:space="preserve">was </w:t>
-      </w:r>
-      <w:r>
-        <w:t xml:space="preserve">preferred by the study </w:t>
-      </w:r>
-      <w:r>
-        <w:t>participants</w:t>
-      </w:r>
-      <w:r>
-        <w:t xml:space="preserve"> too</w:t>
-      </w:r>
-      <w:r>
-        <w:t>.</w:t>
-      </w:r>
-      <w:r>
-        <w:t xml:space="preserve"> This project only supports text entry and no other task can be done with it. </w:t>
-      </w:r>
-    </w:p>
-    <w:p>
-      <w:pPr>
-        <w:pStyle w:val="Heading3"/>
-      </w:pPr>
-      <w:r>
-        <w:t xml:space="preserve">Skin as input </w:t>
-      </w:r>
-      <w:r>
-        <w:t>tool</w:t>
-      </w:r>
-    </w:p>
-    <w:p>
-      <w:pPr>
-        <w:spacing w:after="240"/>
-      </w:pPr>
-      <w:r>
-        <w:t>Knibbe et al.</w:t>
-      </w:r>
-      <w:r>
-        <w:t xml:space="preserve"> [</w:t>
-      </w:r>
-      <w:r>
-        <w:t>6</w:t>
-      </w:r>
-      <w:r>
-        <w:t>]</w:t>
-      </w:r>
-      <w:r>
-        <w:t xml:space="preserve"> proposed </w:t>
-      </w:r>
-      <w:r>
-        <w:t xml:space="preserve">the use of </w:t>
-      </w:r>
-      <w:r>
-        <w:t xml:space="preserve">hand gestures on </w:t>
-      </w:r>
-      <w:r>
-        <w:t>the back of the smartwatch</w:t>
-      </w:r>
-      <w:r>
-        <w:t xml:space="preserve"> wearer’s hand</w:t>
-      </w:r>
-      <w:r>
-        <w:t xml:space="preserve"> </w:t>
-      </w:r>
-      <w:r>
-        <w:t xml:space="preserve">as </w:t>
-      </w:r>
-      <w:r>
-        <w:t xml:space="preserve">an </w:t>
-      </w:r>
-      <w:r>
-        <w:t xml:space="preserve">input method. The proposed </w:t>
-      </w:r>
-      <w:r>
-        <w:t>device</w:t>
-      </w:r>
-      <w:r>
-        <w:t xml:space="preserve"> supports</w:t>
-      </w:r>
-      <w:r>
-        <w:t xml:space="preserve"> a</w:t>
-      </w:r>
-      <w:r>
-        <w:t xml:space="preserve"> range of b</w:t>
-      </w:r>
-      <w:r>
-        <w:t>imanual gestures that translate</w:t>
-      </w:r>
-      <w:r>
-        <w:t xml:space="preserve"> into commands for the smartwatch. The prototy</w:t>
-      </w:r>
-      <w:r>
-        <w:t>pe built for this experiment had</w:t>
-      </w:r>
-      <w:r>
-        <w:t xml:space="preserve"> infrared proximity sensors on the </w:t>
-      </w:r>
-      <w:r>
-        <w:t>sides of the watch and wristband. These sensors were used</w:t>
-      </w:r>
-      <w:r>
-        <w:t xml:space="preserve"> to identify diff</w:t>
-      </w:r>
-      <w:r>
-        <w:t>erent dynamic gestures from the watch hand,</w:t>
-      </w:r>
-      <w:r>
-        <w:t xml:space="preserve"> and </w:t>
-      </w:r>
-      <w:r>
-        <w:t xml:space="preserve">to </w:t>
-      </w:r>
-      <w:r>
-        <w:t>reco</w:t>
-      </w:r>
-      <w:r>
-        <w:t>gnize bimanual gestures that were</w:t>
-      </w:r>
-      <w:r>
-        <w:t xml:space="preserve"> made by the other</w:t>
-      </w:r>
-      <w:r>
-        <w:t xml:space="preserve"> hand on the back of the watch</w:t>
-      </w:r>
-      <w:r>
-        <w:t xml:space="preserve"> hand.  There </w:t>
-      </w:r>
-      <w:r>
-        <w:t>were</w:t>
-      </w:r>
-      <w:r>
-        <w:t xml:space="preserve"> also piezoelectric sensors positioned unde</w:t>
-      </w:r>
-      <w:r>
-        <w:t>rneath the watch to detect taps when the watch hand moved,</w:t>
-      </w:r>
-      <w:r>
-        <w:t xml:space="preserve"> </w:t>
-      </w:r>
-      <w:r>
-        <w:t>and if there were</w:t>
-      </w:r>
-      <w:r>
-        <w:t xml:space="preserve"> ac</w:t>
-      </w:r>
-      <w:r>
-        <w:t>tions at the back of the watch</w:t>
-      </w:r>
-      <w:r>
-        <w:t xml:space="preserve"> hand by the other hand. </w:t>
-      </w:r>
-      <w:r>
-        <w:t xml:space="preserve">However, no user study was conducted to evaluate the prototype. </w:t>
-      </w:r>
-    </w:p>
-    <w:p>
-      <w:pPr>
-        <w:spacing w:after="240"/>
-      </w:pPr>
-      <w:r>
-        <w:t>iSkin [</w:t>
-      </w:r>
-      <w:r>
-        <w:t>11</w:t>
-      </w:r>
-      <w:r>
-        <w:t xml:space="preserve">] is </w:t>
-      </w:r>
-      <w:r>
-        <w:t xml:space="preserve">a </w:t>
-      </w:r>
-      <w:r>
-        <w:t xml:space="preserve">skin-worn sensor touch </w:t>
-      </w:r>
-      <w:r>
-        <w:t>input interface that can be used with smartwatches</w:t>
-      </w:r>
-      <w:r>
-        <w:t xml:space="preserve">. Made of biocompatible materials, the prototype is thin, flexible and stretchable. </w:t>
-      </w:r>
-      <w:r>
-        <w:t>It integrates</w:t>
-      </w:r>
-      <w:r>
-        <w:t xml:space="preserve"> capaciti</w:t>
-      </w:r>
-      <w:r>
-        <w:t>ve and resistive touch sensing to detect</w:t>
-      </w:r>
-      <w:r>
-        <w:t xml:space="preserve"> touch input with two levels of</w:t>
-      </w:r>
-      <w:r>
-        <w:t xml:space="preserve"> pressure to account for stretching and bending. </w:t>
-      </w:r>
-      <w:r>
-        <w:t>Furthermore, iSkin supports single or multiple</w:t>
-      </w:r>
-      <w:r>
-        <w:t xml:space="preserve"> </w:t>
-      </w:r>
-      <w:r>
-        <w:t>touch areas of custom shape and arrangement, as well as</w:t>
-      </w:r>
-      <w:r>
-        <w:t xml:space="preserve"> </w:t>
-      </w:r>
-      <w:r>
-        <w:t xml:space="preserve">more complex widgets, such as sliders and click wheels. </w:t>
-      </w:r>
-      <w:r>
-        <w:t>The issue with this input tool is that when it stretches and deforms, the sensors resistance changes</w:t>
-      </w:r>
-      <w:r>
-        <w:t xml:space="preserve"> and it gets affected with fast and strong body movements</w:t>
-      </w:r>
-      <w:r>
-        <w:t xml:space="preserve">. </w:t>
-      </w:r>
-    </w:p>
-    <w:p>
-      <w:pPr>
-        <w:spacing w:after="240"/>
-      </w:pPr>
-      <w:r>
-        <w:t>Skinput [</w:t>
-      </w:r>
-      <w:r>
-        <w:t>5</w:t>
-      </w:r>
-      <w:r>
-        <w:t>]</w:t>
-      </w:r>
-      <w:r>
-        <w:t xml:space="preserve"> is a customized wristband which</w:t>
-      </w:r>
-      <w:r>
-        <w:t xml:space="preserve"> </w:t>
-      </w:r>
-      <w:r>
-        <w:t>can</w:t>
-      </w:r>
-      <w:r>
-        <w:t xml:space="preserve"> identify</w:t>
-      </w:r>
-      <w:r>
-        <w:t xml:space="preserve"> the location</w:t>
-      </w:r>
-      <w:r>
-        <w:t xml:space="preserve"> </w:t>
-      </w:r>
-      <w:r>
-        <w:t>of finger taps on the arm and hand by analyzing mechanical</w:t>
-      </w:r>
-      <w:r>
-        <w:t xml:space="preserve"> </w:t>
-      </w:r>
-      <w:r>
-        <w:t>vibrations t</w:t>
-      </w:r>
-      <w:r>
-        <w:t xml:space="preserve">hat propagate through the body </w:t>
-      </w:r>
-      <w:r>
-        <w:t>using a novel array of sensors worn as</w:t>
-      </w:r>
-      <w:r>
-        <w:t xml:space="preserve"> </w:t>
-      </w:r>
-      <w:r>
-        <w:t xml:space="preserve">an armband. </w:t>
-      </w:r>
-    </w:p>
-    <w:p>
-      <w:pPr>
-        <w:spacing w:after="240"/>
-      </w:pPr>
-      <w:r>
-        <w:t>Tomo [</w:t>
-      </w:r>
-      <w:r>
-        <w:t>13</w:t>
-      </w:r>
-      <w:r>
-        <w:t>] is</w:t>
-      </w:r>
-      <w:r>
-        <w:t xml:space="preserve"> a </w:t>
-      </w:r>
-      <w:r>
-        <w:t xml:space="preserve">band that can be worn around the wrist or the arm and </w:t>
-      </w:r>
-      <w:r>
-        <w:t>identifies</w:t>
-      </w:r>
-      <w:r>
-        <w:t xml:space="preserve"> the interior impedance geometry of </w:t>
-      </w:r>
-      <w:r>
-        <w:t xml:space="preserve">the wearer’s </w:t>
-      </w:r>
-      <w:r>
-        <w:t>arm</w:t>
-      </w:r>
-      <w:r>
-        <w:t xml:space="preserve"> </w:t>
-      </w:r>
-      <w:r>
-        <w:t xml:space="preserve">by measuring the cross-sectional impedances between all pairs of eight electrodes resting on </w:t>
-      </w:r>
-      <w:r>
-        <w:t>the</w:t>
-      </w:r>
-      <w:r>
-        <w:t xml:space="preserve"> user’s skin. </w:t>
-      </w:r>
-      <w:r>
-        <w:t>The system</w:t>
-      </w:r>
-      <w:r>
-        <w:t xml:space="preserve"> can monitor and classify gestures in real-time. </w:t>
-      </w:r>
-      <w:r>
-        <w:t xml:space="preserve"> </w:t>
-      </w:r>
-      <w:r>
-        <w:t xml:space="preserve">A user study concluded that Tomo </w:t>
-      </w:r>
-      <w:r>
-        <w:t xml:space="preserve">could successfully identify hand and finger gestures with accuracy between 81% and 97%. </w:t>
-      </w:r>
-      <w:r>
-        <w:t>However, like most other bio-sensing systems, results degrade when the system is re-worn at a later time, or worn by other users.</w:t>
-      </w:r>
-    </w:p>
-    <w:p>
-      <w:pPr>
-        <w:spacing w:after="240"/>
-      </w:pPr>
-      <w:r>
         <w:t xml:space="preserve">Rekimoto’s </w:t>
       </w:r>
       <w:r>
         <w:t xml:space="preserve">GestureWrist </w:t>
       </w:r>
       <w:r>
-        <w:t xml:space="preserve">[9] </w:t>
-      </w:r>
-      <w:r>
-        <w:t xml:space="preserve">is similar to Tomo. It uses </w:t>
-      </w:r>
-      <w:r>
-        <w:t xml:space="preserve">higher-power capacitive </w:t>
-      </w:r>
-      <w:r>
-        <w:t xml:space="preserve">and acceleration </w:t>
-      </w:r>
-      <w:r>
-        <w:t>sensors</w:t>
-      </w:r>
-      <w:r>
-        <w:t xml:space="preserve"> to </w:t>
-      </w:r>
-      <w:r>
-        <w:t xml:space="preserve">detect arm-shape changed based on. </w:t>
-      </w:r>
-      <w:r>
-        <w:t xml:space="preserve">The work </w:t>
+        <w:t xml:space="preserve">[9] is similar to </w:t>
+      </w:r>
+      <w:r>
+        <w:t xml:space="preserve">the </w:t>
+      </w:r>
+      <w:r>
+        <w:t>Tomo</w:t>
+      </w:r>
+      <w:r>
+        <w:t xml:space="preserve"> project</w:t>
+      </w:r>
+      <w:r>
+        <w:t xml:space="preserve">. It uses higher-power capacitive and acceleration sensors to detect arm-shape changed based on. The work </w:t>
       </w:r>
       <w:r>
         <w:t>was</w:t>
@@ -1593,812 +1692,940 @@
         <w:t>were</w:t>
       </w:r>
       <w:r>
-        <w:t xml:space="preserve"> experts in using smartphones </w:t>
+        <w:t xml:space="preserve"> experts in using smartphones and laptops, </w:t>
+      </w:r>
+      <w:r>
+        <w:t>around 40% of them</w:t>
+      </w:r>
+      <w:r>
+        <w:t xml:space="preserve"> </w:t>
+      </w:r>
+      <w:r>
+        <w:t>had</w:t>
+      </w:r>
+      <w:r>
+        <w:t xml:space="preserve"> previous experience with smartwatches while the rest </w:t>
+      </w:r>
+      <w:r>
+        <w:t>had</w:t>
+      </w:r>
+      <w:r>
+        <w:t xml:space="preserve"> not used a smartwatch before.</w:t>
+      </w:r>
+    </w:p>
+    <w:p>
+      <w:pPr>
+        <w:pStyle w:val="Heading2"/>
+      </w:pPr>
+      <w:r>
+        <w:t>Experimental Design</w:t>
+      </w:r>
+    </w:p>
+    <w:p>
+      <w:r>
+        <w:t xml:space="preserve">This experiment had two independent variables: input method and Task. The input method factor had two levels: the smartwatch display touchscreen and the touch-sensitive wristband. The task factor had two levels: scrolling and zooming. Speed and accuracy were the two dependent variables we were measuring.  In every trial, a participant used one of the input tools (touchscreen or wristband) and attempt to finish one of the functions (scrolling or zooming). In each trial, we measured the speed and accuracy of completing each task. </w:t>
+      </w:r>
+    </w:p>
+    <w:p>
+      <w:r>
+        <w:t xml:space="preserve">The experiment </w:t>
+      </w:r>
+      <w:r>
+        <w:t>had</w:t>
+      </w:r>
+      <w:r>
+        <w:t xml:space="preserve"> a within-subjects design, i.e. all participant will experience all levels in all factors. This design </w:t>
+      </w:r>
+      <w:r>
+        <w:t>made</w:t>
+      </w:r>
+      <w:r>
+        <w:t xml:space="preserve"> the process much more streamlined and less resource heavy, since we </w:t>
+      </w:r>
+      <w:r>
+        <w:t>had</w:t>
+      </w:r>
+      <w:r>
+        <w:t xml:space="preserve"> a limited number of participants and we want</w:t>
+      </w:r>
+      <w:r>
+        <w:t>ed</w:t>
+      </w:r>
+      <w:r>
+        <w:t xml:space="preserve"> to collect as much data as we can for all factors and all levels. Moreover, by trying all input methods and tasks, participants </w:t>
+      </w:r>
+      <w:r>
+        <w:t>could</w:t>
+      </w:r>
+      <w:r>
+        <w:t xml:space="preserve"> compare the input methods and express their preference which is as important to this experiment as the participants’ performance with each input method. Finally, a within-subjects design allow</w:t>
+      </w:r>
+      <w:r>
+        <w:t>ed</w:t>
+      </w:r>
+      <w:r>
+        <w:t xml:space="preserve"> us to reduce the amount of error arising from natural variance between individuals.</w:t>
+      </w:r>
+    </w:p>
+    <w:p>
+      <w:r>
+        <w:t>Each participant did 4 trials in the following orders to offset order effects (i.e. counterbalancing) if applicable (Table 1).</w:t>
+      </w:r>
+    </w:p>
+    <w:p>
+      <w:pPr>
+        <w:pStyle w:val="Heading2"/>
+      </w:pPr>
+      <w:r>
+        <w:t>T</w:t>
+      </w:r>
+      <w:r>
+        <w:t xml:space="preserve">asks and </w:t>
+      </w:r>
+      <w:r>
+        <w:t>procedures</w:t>
+      </w:r>
+      <w:r>
+        <w:t xml:space="preserve"> </w:t>
+      </w:r>
+    </w:p>
+    <w:p>
+      <w:r>
+        <w:t>Each experiment lasted around 30 minutes per participant and</w:t>
+      </w:r>
+      <w:r>
+        <w:t xml:space="preserve"> was divided into four steps. </w:t>
+      </w:r>
+    </w:p>
+    <w:p>
+      <w:pPr>
+        <w:pStyle w:val="Heading3"/>
+      </w:pPr>
+      <w:r>
+        <w:t>Step 1: Introduction</w:t>
+      </w:r>
+    </w:p>
+    <w:p>
+      <w:r>
+        <w:t xml:space="preserve">We introduced to the participant verbally the experiment and how it would be conducted. Afterwards, we gave them written instructions about what would happen in the experiment, the different stages, and all the tasks they will be required to do at each stage. Finally, every participant was asked to answer a small questionnaire about themselves and their experience with smartwatches.  </w:t>
+      </w:r>
+    </w:p>
+    <w:p>
+      <w:pPr>
+        <w:pStyle w:val="Heading3"/>
+      </w:pPr>
+      <w:r>
+        <w:t xml:space="preserve">Step 2: Training </w:t>
+      </w:r>
+    </w:p>
+    <w:p>
+      <w:r>
+        <w:t xml:space="preserve">Each participant was trained on how to use our touch-wristband prototype (and the smartwatch display touchscreen if they did not know already). </w:t>
+      </w:r>
+      <w:r>
+        <w:t>W</w:t>
+      </w:r>
+      <w:r>
+        <w:t>e attached the prototype to the</w:t>
+      </w:r>
+      <w:r>
+        <w:t>ir</w:t>
+      </w:r>
+      <w:r>
+        <w:t xml:space="preserve"> </w:t>
+      </w:r>
+      <w:r>
+        <w:t>write then t</w:t>
+      </w:r>
+      <w:r>
+        <w:t xml:space="preserve">hey had 3 minutes to explore the tools on their own and adapt to them. To accommodate for learning curve, participants were given a practice </w:t>
+      </w:r>
+      <w:r>
+        <w:t>trial by doing one scrolling task and one zooming task.</w:t>
+      </w:r>
+    </w:p>
+    <w:p>
+      <w:pPr>
+        <w:pStyle w:val="Heading3"/>
+      </w:pPr>
+      <w:r>
+        <w:t xml:space="preserve">Step 3: Trials </w:t>
+      </w:r>
+    </w:p>
+    <w:p>
+      <w:r>
+        <w:t xml:space="preserve">Each participant completed four trials. The order of trials is different between participants as illustrated in Table 1. We used one smartwatch that was equipped with a touch-sensitive wristband for all trials and all participants. As Table 1 shows, trials 1 &amp; 2 and trials 3 &amp; 4 were paired up in terms of input method used. Depending on which trial it is, the participant strictly used that input method. We observed the participants closely to make sure they did not use the other input method. </w:t>
+      </w:r>
+    </w:p>
+    <w:p>
+      <w:r>
+        <w:t>We built an app that participants used on the smartwatch to test the different input methods and tasks. Once the app was running, there was only one option: new session. Each session had two tasks: scrolling and zooming so the testing of an input device for two tasks is done in one session. Hence, each new session in the app will cover two consecutive trials: trials 1 &amp; 2 is a session and trials 3 &amp; 4 is another session. Diagram 1 summarizes how the testing app works</w:t>
+      </w:r>
+      <w:r>
+        <w:t>.</w:t>
+      </w:r>
+      <w:r>
+        <w:t xml:space="preserve"> When </w:t>
+      </w:r>
+      <w:r>
+        <w:t>a</w:t>
+      </w:r>
+      <w:r>
+        <w:t xml:space="preserve"> participant </w:t>
+      </w:r>
+      <w:r>
+        <w:t>had</w:t>
+      </w:r>
+      <w:r>
+        <w:t xml:space="preserve"> the smartwatch on them, we </w:t>
+      </w:r>
+      <w:r>
+        <w:t>ran</w:t>
+      </w:r>
+      <w:r>
+        <w:t xml:space="preserve"> the app and click ‘new session’ which generate</w:t>
+      </w:r>
+      <w:r>
+        <w:t>d</w:t>
+      </w:r>
+      <w:r>
+        <w:t xml:space="preserve"> an ID. All data collected from this session </w:t>
+      </w:r>
+      <w:r>
+        <w:t>would be</w:t>
+      </w:r>
+      <w:r>
+        <w:t xml:space="preserve"> saved under this ID. Afterwards, the screen </w:t>
+      </w:r>
+      <w:r>
+        <w:t>went</w:t>
+      </w:r>
+      <w:r>
+        <w:t xml:space="preserve"> to the main menu which </w:t>
+      </w:r>
+      <w:r>
+        <w:t>had</w:t>
+      </w:r>
+      <w:r>
+        <w:t xml:space="preserve"> three options: scrolling, </w:t>
+      </w:r>
+      <w:r>
+        <w:t>zooming</w:t>
+      </w:r>
+      <w:r>
+        <w:t xml:space="preserve">, and finish. We </w:t>
+      </w:r>
+      <w:r>
+        <w:t>click</w:t>
+      </w:r>
+      <w:r>
+        <w:t xml:space="preserve"> on the task that should be done in this trial. </w:t>
+      </w:r>
+    </w:p>
+    <w:p>
+      <w:r>
+        <w:t xml:space="preserve">If scrolling task </w:t>
+      </w:r>
+      <w:r>
+        <w:t>was</w:t>
+      </w:r>
+      <w:r>
+        <w:t xml:space="preserve"> selected, the participant </w:t>
+      </w:r>
+      <w:r>
+        <w:t>saw</w:t>
+      </w:r>
+      <w:r>
+        <w:t xml:space="preserve"> a screen asking them to select a particular item. Once the participant is ready, they click</w:t>
+      </w:r>
+      <w:r>
+        <w:t>ed</w:t>
+      </w:r>
+      <w:r>
+        <w:t xml:space="preserve"> start. A long list of items appear</w:t>
+      </w:r>
+      <w:r>
+        <w:t>ed</w:t>
+      </w:r>
+      <w:r>
+        <w:t xml:space="preserve"> and the participant </w:t>
+      </w:r>
+      <w:r>
+        <w:t>had</w:t>
+      </w:r>
+      <w:r>
+        <w:t xml:space="preserve"> to navigate up and down to find the desired item</w:t>
+      </w:r>
+      <w:r>
+        <w:t xml:space="preserve"> and tap on the wristband. </w:t>
+      </w:r>
+      <w:r>
+        <w:t>The app</w:t>
+      </w:r>
+      <w:r>
+        <w:t xml:space="preserve"> place</w:t>
+      </w:r>
+      <w:r>
+        <w:t>d</w:t>
+      </w:r>
+      <w:r>
+        <w:t xml:space="preserve"> the desired item randomly in the second half of the list. The first item on the list </w:t>
+      </w:r>
+      <w:r>
+        <w:t>was highlighted (which meant</w:t>
+      </w:r>
+      <w:r>
+        <w:t xml:space="preserve"> it can be s</w:t>
+      </w:r>
+      <w:r>
+        <w:t>elected) and as the user scrolled</w:t>
+      </w:r>
+      <w:r>
+        <w:t xml:space="preserve"> up</w:t>
+      </w:r>
+      <w:r>
+        <w:t xml:space="preserve"> and down the highlighting moved</w:t>
+      </w:r>
+      <w:r>
+        <w:t xml:space="preserve"> to the different items on the list. If the p</w:t>
+      </w:r>
+      <w:r>
+        <w:t>articipant taped</w:t>
+      </w:r>
+      <w:r>
+        <w:t xml:space="preserve"> on the wristband on the wrong item, the app record</w:t>
+      </w:r>
+      <w:r>
+        <w:t>ed</w:t>
+      </w:r>
+      <w:r>
+        <w:t xml:space="preserve"> it as wrong attempt (and we count</w:t>
+      </w:r>
+      <w:r>
+        <w:t>ed</w:t>
+      </w:r>
+      <w:r>
+        <w:t xml:space="preserve"> how many times they click</w:t>
+      </w:r>
+      <w:r>
+        <w:t>ed</w:t>
+      </w:r>
+      <w:r>
+        <w:t xml:space="preserve"> on wrong items before selecting the right one for accuracy analysis later) but </w:t>
+      </w:r>
+      <w:r>
+        <w:t>the screen did not change</w:t>
+      </w:r>
+      <w:r>
+        <w:t xml:space="preserve"> until the</w:t>
+      </w:r>
+      <w:r>
+        <w:t xml:space="preserve"> participant selected the right item. The app recorded</w:t>
+      </w:r>
+      <w:r>
+        <w:t xml:space="preserve"> the time f</w:t>
+      </w:r>
+      <w:r>
+        <w:t>rom when the participant pressed</w:t>
+      </w:r>
+      <w:r>
+        <w:t xml:space="preserve"> the start button until they click</w:t>
+      </w:r>
+      <w:r>
+        <w:t>ed</w:t>
+      </w:r>
+      <w:r>
+        <w:t xml:space="preserve"> the desired item. Once the right item </w:t>
+      </w:r>
+      <w:r>
+        <w:t>was</w:t>
+      </w:r>
+      <w:r>
+        <w:t xml:space="preserve"> selected, the app </w:t>
+      </w:r>
+      <w:r>
+        <w:t>went back to the scrolling start screen asking</w:t>
+      </w:r>
+      <w:r>
+        <w:t xml:space="preserve"> to click on a different item. Each participant </w:t>
+      </w:r>
+      <w:r>
+        <w:t>had</w:t>
+      </w:r>
+      <w:r>
+        <w:t xml:space="preserve"> to do 10 round</w:t>
+      </w:r>
+      <w:r>
+        <w:t>s. Once the participant finished</w:t>
+      </w:r>
+      <w:r>
+        <w:t xml:space="preserve"> the required number of rounds, the screen </w:t>
+      </w:r>
+      <w:r>
+        <w:t>went</w:t>
+      </w:r>
+      <w:r>
+        <w:t xml:space="preserve"> back to the main menu and we select</w:t>
+      </w:r>
+      <w:r>
+        <w:t>ed</w:t>
+      </w:r>
+      <w:r>
+        <w:t xml:space="preserve"> the next task or the finish option if this was the second task. </w:t>
+      </w:r>
+    </w:p>
+    <w:p>
+      <w:r>
+        <w:lastRenderedPageBreak/>
+        <w:t xml:space="preserve">For the </w:t>
+      </w:r>
+      <w:r>
+        <w:t>zooming</w:t>
+      </w:r>
+      <w:r>
+        <w:t xml:space="preserve"> task, </w:t>
+      </w:r>
+      <w:r>
+        <w:t>the screen had</w:t>
+      </w:r>
+      <w:r>
+        <w:t xml:space="preserve"> a small black square</w:t>
+      </w:r>
+      <w:r>
+        <w:t xml:space="preserve"> and a participant had to zoom-in and zoom-out until the back square filled the screen</w:t>
+      </w:r>
+      <w:r>
+        <w:t xml:space="preserve">. </w:t>
+      </w:r>
+      <w:r>
+        <w:t xml:space="preserve">Once the participant zoomed enough, they tap on the wristband and it took them back to the zooming menu. </w:t>
+      </w:r>
+      <w:r>
+        <w:t>On each test, we calculate</w:t>
+      </w:r>
+      <w:r>
+        <w:t>d</w:t>
+      </w:r>
+      <w:r>
+        <w:t xml:space="preserve"> the time from when the participant presse</w:t>
+      </w:r>
+      <w:r>
+        <w:t>d</w:t>
+      </w:r>
+      <w:r>
+        <w:t xml:space="preserve"> the Start button until they tap</w:t>
+      </w:r>
+      <w:r>
+        <w:t>ed</w:t>
+      </w:r>
+      <w:r>
+        <w:t xml:space="preserve"> on the screen or the wristband. Moreover, </w:t>
+      </w:r>
+      <w:r>
+        <w:t>once the round is finished</w:t>
+      </w:r>
+      <w:r>
+        <w:t>, we calculate</w:t>
+      </w:r>
+      <w:r>
+        <w:t>d</w:t>
+      </w:r>
+      <w:r>
+        <w:t xml:space="preserve"> the distance from the edges of square to the edges of the screen to measure accuracy. </w:t>
+      </w:r>
+      <w:r>
+        <w:t xml:space="preserve">This was repeated 10 times. </w:t>
+      </w:r>
+      <w:r>
+        <w:t xml:space="preserve">Once all </w:t>
+      </w:r>
+      <w:r>
+        <w:t>rounds were</w:t>
+      </w:r>
+      <w:r>
+        <w:t xml:space="preserve"> done, the screen </w:t>
+      </w:r>
+      <w:r>
+        <w:t>went</w:t>
+      </w:r>
+      <w:r>
+        <w:t xml:space="preserve"> back to the main menu.</w:t>
+      </w:r>
+    </w:p>
+    <w:p>
+      <w:r>
+        <w:t>When</w:t>
+      </w:r>
+      <w:r>
+        <w:t xml:space="preserve"> a participant finishe</w:t>
+      </w:r>
+      <w:r>
+        <w:t>d</w:t>
+      </w:r>
+      <w:r>
+        <w:t xml:space="preserve"> the two tasks, we click</w:t>
+      </w:r>
+      <w:r>
+        <w:t>ed on the</w:t>
+      </w:r>
+      <w:r>
+        <w:t xml:space="preserve"> ‘Finish’ </w:t>
+      </w:r>
+      <w:r>
+        <w:t xml:space="preserve">button </w:t>
+      </w:r>
+      <w:r>
+        <w:t>and the screen show</w:t>
+      </w:r>
+      <w:r>
+        <w:t>ed</w:t>
+      </w:r>
+      <w:r>
+        <w:t xml:space="preserve"> the ID of the session and we ke</w:t>
+      </w:r>
+      <w:r>
+        <w:t>pt</w:t>
+      </w:r>
+      <w:r>
+        <w:t xml:space="preserve"> record of this ID in association with the participant for data analysis.  There </w:t>
+      </w:r>
+      <w:r>
+        <w:t>was</w:t>
+      </w:r>
+      <w:r>
+        <w:t xml:space="preserve"> a 2-minute break time until the next session</w:t>
+      </w:r>
+      <w:r>
+        <w:t>, if there was one,</w:t>
+      </w:r>
+      <w:r>
+        <w:t xml:space="preserve"> which </w:t>
+      </w:r>
+      <w:r>
+        <w:t>covered</w:t>
+      </w:r>
+      <w:r>
+        <w:t xml:space="preserve"> </w:t>
+      </w:r>
+      <w:r>
+        <w:t xml:space="preserve">the </w:t>
+      </w:r>
+      <w:r>
+        <w:t xml:space="preserve">two trials of the other input method. </w:t>
+      </w:r>
+    </w:p>
+    <w:p>
+      <w:pPr>
+        <w:pStyle w:val="Heading3"/>
+      </w:pPr>
+      <w:r>
+        <w:t>Step 4: Survey</w:t>
+      </w:r>
+    </w:p>
+    <w:p>
+      <w:pPr>
+        <w:rPr>
+          <w:rFonts w:asciiTheme="majorBidi" w:hAnsiTheme="majorBidi" w:cstheme="majorBidi"/>
+        </w:rPr>
+      </w:pPr>
+      <w:r>
+        <w:rPr>
+          <w:rFonts w:asciiTheme="majorBidi" w:hAnsiTheme="majorBidi" w:cstheme="majorBidi"/>
+        </w:rPr>
+        <w:t>Once a participant finishe</w:t>
+      </w:r>
+      <w:r>
+        <w:rPr>
+          <w:rFonts w:asciiTheme="majorBidi" w:hAnsiTheme="majorBidi" w:cstheme="majorBidi"/>
+        </w:rPr>
+        <w:t>d</w:t>
+      </w:r>
+      <w:r>
+        <w:rPr>
+          <w:rFonts w:asciiTheme="majorBidi" w:hAnsiTheme="majorBidi" w:cstheme="majorBidi"/>
+        </w:rPr>
+        <w:t xml:space="preserve"> all four trials, </w:t>
+      </w:r>
+      <w:r>
+        <w:rPr>
+          <w:rFonts w:asciiTheme="majorBidi" w:hAnsiTheme="majorBidi" w:cstheme="majorBidi"/>
+        </w:rPr>
+        <w:t>they were</w:t>
+      </w:r>
+      <w:r>
+        <w:rPr>
+          <w:rFonts w:asciiTheme="majorBidi" w:hAnsiTheme="majorBidi" w:cstheme="majorBidi"/>
+        </w:rPr>
+        <w:t xml:space="preserve"> asked to fill out a </w:t>
+      </w:r>
+      <w:r>
+        <w:rPr>
+          <w:rFonts w:asciiTheme="majorBidi" w:hAnsiTheme="majorBidi" w:cstheme="majorBidi"/>
+        </w:rPr>
+        <w:t>one-</w:t>
+      </w:r>
+      <w:r>
+        <w:t>page survey</w:t>
+      </w:r>
+      <w:r>
+        <w:rPr>
+          <w:rFonts w:asciiTheme="majorBidi" w:hAnsiTheme="majorBidi" w:cstheme="majorBidi"/>
+        </w:rPr>
+        <w:t xml:space="preserve"> regarding their experience with the two input methods. </w:t>
+      </w:r>
+      <w:r>
+        <w:rPr>
+          <w:rFonts w:asciiTheme="majorBidi" w:hAnsiTheme="majorBidi" w:cstheme="majorBidi"/>
+        </w:rPr>
+        <w:t xml:space="preserve">Questions include usage preference, adapting to the input method, and fatigue for both input methods for each task.  </w:t>
+      </w:r>
+    </w:p>
+    <w:p>
+      <w:pPr>
+        <w:pStyle w:val="Heading2"/>
+      </w:pPr>
+      <w:r>
+        <w:t xml:space="preserve">Measures </w:t>
+      </w:r>
+    </w:p>
+    <w:p>
+      <w:r>
+        <w:t>We measured two variables:</w:t>
+      </w:r>
+    </w:p>
+    <w:p>
+      <w:r>
+        <w:t xml:space="preserve">1. </w:t>
+      </w:r>
+      <w:r>
+        <w:t>Speed</w:t>
+      </w:r>
+      <w:r>
+        <w:t xml:space="preserve">: for both tasks, speed is the time from when a participant pressed the Start button until they finished the round. </w:t>
+      </w:r>
+    </w:p>
+    <w:p>
+      <w:r>
+        <w:t xml:space="preserve">2. </w:t>
+      </w:r>
+      <w:r>
+        <w:t xml:space="preserve">Accuracy: </w:t>
+      </w:r>
+    </w:p>
+    <w:p>
+      <w:pPr>
+        <w:pStyle w:val="Bullet"/>
+      </w:pPr>
+      <w:r>
+        <w:t>For scrolling task: (1) / (the number of times a participant clicks on an item in the list per round)</w:t>
+      </w:r>
+      <w:r>
+        <w:rPr>
+          <w:color w:val="FF0000"/>
+        </w:rPr>
+        <w:t xml:space="preserve"> </w:t>
+      </w:r>
+      <w:r>
+        <w:rPr>
+          <w:color w:val="FF0000"/>
+        </w:rPr>
+        <w:t>[</w:t>
+      </w:r>
+      <w:r>
+        <w:rPr>
+          <w:color w:val="FF0000"/>
+        </w:rPr>
+        <w:t>needs update</w:t>
+      </w:r>
+      <w:r>
+        <w:rPr>
+          <w:color w:val="FF0000"/>
+        </w:rPr>
+        <w:t>]</w:t>
+      </w:r>
+    </w:p>
+    <w:p>
+      <w:pPr>
+        <w:rPr>
+          <w:color w:val="FF0000"/>
+        </w:rPr>
+      </w:pPr>
+      <w:r>
+        <w:t xml:space="preserve">For zooming task: (1) – (the distance from the edges of </w:t>
+      </w:r>
+      <w:r>
+        <w:t xml:space="preserve">the current </w:t>
+      </w:r>
+      <w:r>
+        <w:t>black square to the edges of the smartwatch /</w:t>
+      </w:r>
+      <w:r>
+        <w:t xml:space="preserve"> </w:t>
+      </w:r>
+      <w:r>
+        <w:t xml:space="preserve">the distance from the edges of the original black square </w:t>
+      </w:r>
+      <w:r>
+        <w:t>to the edges of the smartwatch)</w:t>
+      </w:r>
+      <w:r>
+        <w:t xml:space="preserve"> </w:t>
+      </w:r>
+      <w:r>
+        <w:rPr>
+          <w:color w:val="FF0000"/>
+        </w:rPr>
+        <w:t>[</w:t>
+      </w:r>
+      <w:r>
+        <w:rPr>
+          <w:color w:val="FF0000"/>
+        </w:rPr>
+        <w:t>needs update</w:t>
+      </w:r>
+      <w:r>
+        <w:rPr>
+          <w:color w:val="FF0000"/>
+        </w:rPr>
+        <w:t>]</w:t>
+      </w:r>
+    </w:p>
+    <w:p>
+      <w:r>
+        <w:t xml:space="preserve">The above measures </w:t>
+      </w:r>
+      <w:r>
+        <w:t>were</w:t>
+      </w:r>
+      <w:r>
+        <w:t xml:space="preserve"> crucial for determining whether our proposed input method </w:t>
+      </w:r>
+      <w:r>
+        <w:t>was</w:t>
+      </w:r>
+      <w:r>
+        <w:t xml:space="preserve"> more suitable for scrolling through lists and </w:t>
+      </w:r>
+      <w:r>
+        <w:t>zooming</w:t>
+      </w:r>
+      <w:r>
+        <w:t xml:space="preserve"> on smartwatches than the conventional one. By recording the time a user </w:t>
+      </w:r>
+      <w:r>
+        <w:t>took</w:t>
+      </w:r>
+      <w:r>
+        <w:t xml:space="preserve"> to select an item on the screen or to navigate a list, we </w:t>
+      </w:r>
+      <w:r>
+        <w:t>could</w:t>
+      </w:r>
+      <w:r>
+        <w:t xml:space="preserve"> compare the performance of both input methods. Moreover, we </w:t>
+      </w:r>
+      <w:r>
+        <w:t>calculated</w:t>
+      </w:r>
+      <w:r>
+        <w:t xml:space="preserve"> the accuracy associated with each input method to assess the reliability of the input tool.  </w:t>
+      </w:r>
+    </w:p>
+    <w:p>
+      <w:r>
+        <w:t xml:space="preserve">The survey at the end of the experiment </w:t>
+      </w:r>
+      <w:r>
+        <w:t>was</w:t>
+      </w:r>
+      <w:r>
+        <w:t xml:space="preserve"> important to identify user experience with the different input methods. Even if the data from one input method show</w:t>
+      </w:r>
+      <w:r>
+        <w:t>ed</w:t>
+      </w:r>
+      <w:r>
+        <w:t xml:space="preserve"> significant superiority over the other input method, users’ personal experience with the device </w:t>
+      </w:r>
+      <w:r>
+        <w:t>could</w:t>
+      </w:r>
+      <w:r>
+        <w:t xml:space="preserve"> show fatigue or hardship in learning or using a certain input method.   </w:t>
+      </w:r>
+    </w:p>
+    <w:p>
+      <w:pPr>
+        <w:pStyle w:val="Heading2"/>
+      </w:pPr>
+      <w:r>
+        <w:t>D</w:t>
+      </w:r>
+      <w:r>
+        <w:t>ata collection</w:t>
+      </w:r>
+    </w:p>
+    <w:p>
+      <w:r>
+        <w:t xml:space="preserve">For each trial, we measured speed and accuracy. Our app had built-in code to time stamp whenever new screen showed up </w:t>
+      </w:r>
+      <w:r>
+        <w:t xml:space="preserve">and calculated the time from the start of the task until a participant finished a round. The code also measured the accuracy by recording how many times an incorrect selection was made in the scrolling task and the black square dimensions’ in comparison to the smartwatch screen size in the zooming task. </w:t>
+      </w:r>
+    </w:p>
+    <w:p>
+      <w:r>
+        <w:t>To collect data about user experience with the different input methods, we personally observed each participant while they did the tasks and wrote notes about how they interacted with the input tools. Moreover, each participant filled out a questionnaire before the experiment indicating their skills with smartwatches and completed a paper survey at the end of their experiment to demonstrate their experience with the two input methods for the different tasks.</w:t>
+      </w:r>
+    </w:p>
+    <w:p>
+      <w:pPr>
+        <w:pStyle w:val="Heading1"/>
+      </w:pPr>
+      <w:r>
+        <w:t>results</w:t>
+      </w:r>
+      <w:r>
+        <w:t xml:space="preserve"> </w:t>
+      </w:r>
+    </w:p>
+    <w:p>
+      <w:pPr>
+        <w:rPr>
+          <w:color w:val="FF0000"/>
+        </w:rPr>
+      </w:pPr>
+      <w:r>
+        <w:rPr>
+          <w:color w:val="FF0000"/>
+        </w:rPr>
+        <w:t>[to be added]</w:t>
+      </w:r>
+    </w:p>
+    <w:p>
+      <w:pPr>
+        <w:pStyle w:val="Heading1"/>
+      </w:pPr>
+      <w:r>
+        <w:t>Disucssion</w:t>
+      </w:r>
+    </w:p>
+    <w:p>
+      <w:pPr>
+        <w:rPr>
+          <w:color w:val="FF0000"/>
+        </w:rPr>
+      </w:pPr>
+      <w:r>
+        <w:rPr>
+          <w:color w:val="FF0000"/>
+        </w:rPr>
+        <w:t>[to be added]</w:t>
+      </w:r>
+    </w:p>
+    <w:p>
+      <w:pPr>
+        <w:pStyle w:val="Heading1"/>
+      </w:pPr>
+      <w:r>
+        <w:t>future work</w:t>
+      </w:r>
+    </w:p>
+    <w:p>
+      <w:r>
+        <w:t>As a platform with unique affordances, there is an opportunity to develop additional interaction techniques</w:t>
+      </w:r>
+      <w:r>
+        <w:t xml:space="preserve">. </w:t>
+      </w:r>
+      <w:r>
+        <w:t xml:space="preserve">For example, a “slide up” </w:t>
+      </w:r>
+      <w:r>
+        <w:t>finger movement</w:t>
+      </w:r>
+      <w:r>
+        <w:t xml:space="preserve"> could summon a menu that is hidden at the bottom of a segment, a</w:t>
+      </w:r>
+      <w:r>
+        <w:t>nd a “slide down</w:t>
+      </w:r>
+      <w:r>
+        <w:t xml:space="preserve">” gesture </w:t>
+      </w:r>
+      <w:r>
+        <w:t xml:space="preserve">could hide the menu. Moreover, a sensitive wristband can be useful </w:t>
+      </w:r>
+      <w:r>
+        <w:t>for</w:t>
+      </w:r>
+      <w:r>
+        <w:t xml:space="preserve"> eye-free interactions. For example, a user can tab on wristband to ‘snooze’ an event reminder, or reject, or put on silent, a phone call.  </w:t>
+      </w:r>
+    </w:p>
+    <w:p>
+      <w:r>
+        <w:t>Our current prototype only considers interaction with one finger on one side of the band. Adding sensors on both sides of the band can make interaction more intuitive. For example for zooming, a user can place two finger on the back of the wristband. To zoom in, the two fingers move into opposite directions away from the bottom of the band and towards the screen. To zoom out, the two finger moves towards each other and towards the bottom of wristband. Moreover, the prototype can be programmed to understand the movement of two fingers on one band side (upper or lower). Allowing for pseudo-multitouch interaction wo</w:t>
       </w:r>
       <w:bookmarkStart w:id="0" w:name="_GoBack"/>
       <w:bookmarkEnd w:id="0"/>
       <w:r>
-        <w:t xml:space="preserve">and laptops, </w:t>
-      </w:r>
-      <w:r>
-        <w:t>around 40% of them</w:t>
+        <w:t xml:space="preserve">uld thus make the interaction with smartwatches richer. </w:t>
+      </w:r>
+      <w:r>
+        <w:t xml:space="preserve">Furthermore, the screen can be used </w:t>
+      </w:r>
+      <w:r>
+        <w:t>in</w:t>
+      </w:r>
+      <w:r>
+        <w:t xml:space="preserve"> conjunction with the smartwatch screen to make a full 360 interact surface. For example for zooming, a user can use two finger to pinch (in or out) on the screen and extend </w:t>
+      </w:r>
+      <w:r>
+        <w:t xml:space="preserve">to the wristband or vice versa. </w:t>
+      </w:r>
+    </w:p>
+    <w:p>
+      <w:r>
+        <w:t xml:space="preserve">Currently, the copper sensors </w:t>
+      </w:r>
+      <w:r>
+        <w:t xml:space="preserve">connection </w:t>
+      </w:r>
+      <w:r>
+        <w:t xml:space="preserve">wires are arrayed </w:t>
+      </w:r>
+      <w:r>
+        <w:t>on the wristband edge</w:t>
       </w:r>
       <w:r>
         <w:t xml:space="preserve"> </w:t>
       </w:r>
       <w:r>
-        <w:t>had</w:t>
-      </w:r>
-      <w:r>
-        <w:t xml:space="preserve"> previous experience with smartwatches while the rest </w:t>
-      </w:r>
-      <w:r>
-        <w:t>had</w:t>
-      </w:r>
-      <w:r>
-        <w:t xml:space="preserve"> not used a smartwatch before.</w:t>
-      </w:r>
-    </w:p>
-    <w:p>
-      <w:pPr>
-        <w:pStyle w:val="Heading2"/>
-      </w:pPr>
-      <w:r>
-        <w:t>Experimental Design</w:t>
-      </w:r>
-    </w:p>
-    <w:p>
-      <w:r>
-        <w:t xml:space="preserve">This experiment had two independent variables: input method and Task. The input method factor had two levels: the smartwatch display touchscreen and the touch-sensitive wristband. The task factor had two levels: scrolling and zooming. Speed and accuracy were the two dependent variables we were measuring.  In every trial, a participant used one of the input tools (touchscreen or wristband) and attempt to finish one of the functions (scrolling or zooming). In each trial, we measured the speed and accuracy of completing each task. </w:t>
-      </w:r>
-    </w:p>
-    <w:p>
-      <w:r>
-        <w:t xml:space="preserve">The experiment </w:t>
-      </w:r>
-      <w:r>
-        <w:t>had</w:t>
-      </w:r>
-      <w:r>
-        <w:t xml:space="preserve"> a within-subjects design, i.e. all participant will experience all levels in all factors. This design </w:t>
-      </w:r>
-      <w:r>
-        <w:t>made</w:t>
-      </w:r>
-      <w:r>
-        <w:t xml:space="preserve"> the process much more streamlined and less resource heavy, since we </w:t>
-      </w:r>
-      <w:r>
-        <w:t>had</w:t>
-      </w:r>
-      <w:r>
-        <w:t xml:space="preserve"> a limited number of participants and we want</w:t>
-      </w:r>
-      <w:r>
-        <w:t>ed</w:t>
-      </w:r>
-      <w:r>
-        <w:t xml:space="preserve"> to collect as much data as we can for all factors and all levels. Moreover, by trying all input methods and tasks, participants </w:t>
-      </w:r>
-      <w:r>
-        <w:t>could</w:t>
-      </w:r>
-      <w:r>
-        <w:t xml:space="preserve"> compare the input methods and express their preference which is as important to this experiment as the participants’ performance with each input method. Finally, a within-subjects design allow</w:t>
-      </w:r>
-      <w:r>
-        <w:t>ed</w:t>
-      </w:r>
-      <w:r>
-        <w:t xml:space="preserve"> us to reduce the amount of error arising from natural variance between individuals.</w:t>
-      </w:r>
-    </w:p>
-    <w:p>
-      <w:r>
-        <w:t>Each participant did 4 trials in the following orders to offset order effects (i.e. counterbalancing) if applicable (Table 1).</w:t>
-      </w:r>
-    </w:p>
-    <w:p>
-      <w:pPr>
-        <w:pStyle w:val="Heading2"/>
-      </w:pPr>
-      <w:r>
-        <w:t>T</w:t>
-      </w:r>
-      <w:r>
-        <w:t xml:space="preserve">asks and </w:t>
-      </w:r>
-      <w:r>
-        <w:t>procedures</w:t>
-      </w:r>
-      <w:r>
-        <w:t xml:space="preserve"> </w:t>
-      </w:r>
-    </w:p>
-    <w:p>
-      <w:r>
-        <w:t>Each experiment lasted around 30 minutes per participant and</w:t>
-      </w:r>
-      <w:r>
-        <w:t xml:space="preserve"> was divided into four steps. </w:t>
-      </w:r>
-    </w:p>
-    <w:p>
-      <w:pPr>
-        <w:pStyle w:val="Heading3"/>
-      </w:pPr>
-      <w:r>
-        <w:t>Step 1: Introduction</w:t>
-      </w:r>
-    </w:p>
-    <w:p>
-      <w:r>
-        <w:t xml:space="preserve">We introduced to the participant verbally the experiment and how it would be conducted. Afterwards, we gave them written instructions about what would happen in the experiment, the different stages, and all the tasks they will be required to do at each stage. Finally, every participant was asked to answer a small questionnaire about themselves and their experience with smartwatches.  </w:t>
-      </w:r>
-    </w:p>
-    <w:p>
-      <w:pPr>
-        <w:pStyle w:val="Heading3"/>
-      </w:pPr>
-      <w:r>
-        <w:t xml:space="preserve">Step 2: Training </w:t>
-      </w:r>
-    </w:p>
-    <w:p>
-      <w:r>
-        <w:t xml:space="preserve">Each participant was trained on how to use our touch-wristband prototype (and the smartwatch display touchscreen if they did not know already). </w:t>
-      </w:r>
-      <w:r>
-        <w:t>W</w:t>
-      </w:r>
-      <w:r>
-        <w:t>e attached the prototype to the</w:t>
-      </w:r>
-      <w:r>
-        <w:t>ir</w:t>
-      </w:r>
-      <w:r>
-        <w:t xml:space="preserve"> </w:t>
-      </w:r>
-      <w:r>
-        <w:t>write then t</w:t>
-      </w:r>
-      <w:r>
-        <w:t xml:space="preserve">hey had 3 minutes to explore the tools on their own and adapt to them. To accommodate for learning curve, participants were given a practice </w:t>
-      </w:r>
-      <w:r>
-        <w:t>trial by doing one scrolling task and one zooming task.</w:t>
-      </w:r>
-    </w:p>
-    <w:p>
-      <w:pPr>
-        <w:pStyle w:val="Heading3"/>
-      </w:pPr>
-      <w:r>
-        <w:t xml:space="preserve">Step 3: Trials </w:t>
-      </w:r>
-    </w:p>
-    <w:p>
-      <w:r>
-        <w:t xml:space="preserve">Each participant completed four trials. The order of trials is different between participants as illustrated in Table 1. We used one smartwatch that was equipped with a touch-sensitive wristband for all trials and all participants. As Table 1 shows, trials 1 &amp; 2 and trials 3 &amp; 4 were paired up in terms of input method used. Depending on which trial it is, the participant strictly used that input method. We observed the participants closely to make sure they did not use the other input method. </w:t>
-      </w:r>
-    </w:p>
-    <w:p>
-      <w:r>
-        <w:t>We built an app that participants used on the smartwatch to test the different input methods and tasks. Once the app was running, there was only one option: new session. Each session had two tasks: scrolling and zooming so the testing of an input device for two tasks is done in one session. Hence, each new session in the app will cover two consecutive trials: trials 1 &amp; 2 is a session and trials 3 &amp; 4 is another session. Diagram 1 summarizes how the testing app works</w:t>
-      </w:r>
-      <w:r>
-        <w:t>.</w:t>
-      </w:r>
-      <w:r>
-        <w:t xml:space="preserve"> When </w:t>
-      </w:r>
-      <w:r>
-        <w:t>a</w:t>
-      </w:r>
-      <w:r>
-        <w:t xml:space="preserve"> participant </w:t>
-      </w:r>
-      <w:r>
-        <w:t>had</w:t>
-      </w:r>
-      <w:r>
-        <w:t xml:space="preserve"> the smartwatch on them, we </w:t>
-      </w:r>
-      <w:r>
-        <w:t>ran</w:t>
-      </w:r>
-      <w:r>
-        <w:t xml:space="preserve"> the app and click ‘new session’ which generate</w:t>
-      </w:r>
-      <w:r>
-        <w:t>d</w:t>
-      </w:r>
-      <w:r>
-        <w:t xml:space="preserve"> an ID. All data collected from this session </w:t>
-      </w:r>
-      <w:r>
-        <w:t>would be</w:t>
-      </w:r>
-      <w:r>
-        <w:t xml:space="preserve"> saved under this ID. Afterwards, the screen </w:t>
-      </w:r>
-      <w:r>
-        <w:t>went</w:t>
-      </w:r>
-      <w:r>
-        <w:t xml:space="preserve"> to the main menu which </w:t>
-      </w:r>
-      <w:r>
-        <w:t>had</w:t>
-      </w:r>
-      <w:r>
-        <w:t xml:space="preserve"> three options: scrolling, </w:t>
-      </w:r>
-      <w:r>
-        <w:t>zooming</w:t>
-      </w:r>
-      <w:r>
-        <w:t xml:space="preserve">, and finish. We </w:t>
-      </w:r>
-      <w:r>
-        <w:t>click</w:t>
-      </w:r>
-      <w:r>
-        <w:t xml:space="preserve"> on the task that should be done in this trial. </w:t>
-      </w:r>
-    </w:p>
-    <w:p>
-      <w:r>
-        <w:t xml:space="preserve">If scrolling task </w:t>
-      </w:r>
-      <w:r>
-        <w:t>was</w:t>
-      </w:r>
-      <w:r>
-        <w:t xml:space="preserve"> selected, the participant </w:t>
-      </w:r>
-      <w:r>
-        <w:t>saw</w:t>
-      </w:r>
-      <w:r>
-        <w:t xml:space="preserve"> a screen asking them to select a particular item. Once the participant is ready, they click</w:t>
-      </w:r>
-      <w:r>
-        <w:t>ed</w:t>
-      </w:r>
-      <w:r>
-        <w:t xml:space="preserve"> start. A long list of items appear</w:t>
-      </w:r>
-      <w:r>
-        <w:t>ed</w:t>
-      </w:r>
-      <w:r>
-        <w:t xml:space="preserve"> and the participant </w:t>
-      </w:r>
-      <w:r>
-        <w:t>had</w:t>
-      </w:r>
-      <w:r>
-        <w:t xml:space="preserve"> to navigate up and down to find the desired item</w:t>
-      </w:r>
-      <w:r>
-        <w:t xml:space="preserve"> and tap on the wristband. </w:t>
-      </w:r>
-      <w:r>
-        <w:t>The app</w:t>
-      </w:r>
-      <w:r>
-        <w:t xml:space="preserve"> place</w:t>
-      </w:r>
-      <w:r>
-        <w:t>d</w:t>
-      </w:r>
-      <w:r>
-        <w:t xml:space="preserve"> the desired item randomly in the second half of the list. The first item on the list </w:t>
-      </w:r>
-      <w:r>
-        <w:t>was highlighted (which meant</w:t>
-      </w:r>
-      <w:r>
-        <w:t xml:space="preserve"> it can be s</w:t>
-      </w:r>
-      <w:r>
-        <w:t>elected) and as the user scrolled</w:t>
-      </w:r>
-      <w:r>
-        <w:t xml:space="preserve"> up</w:t>
-      </w:r>
-      <w:r>
-        <w:t xml:space="preserve"> and down the highlighting moved</w:t>
-      </w:r>
-      <w:r>
-        <w:t xml:space="preserve"> to the different items on the list. If the p</w:t>
-      </w:r>
-      <w:r>
-        <w:t>articipant taped</w:t>
-      </w:r>
-      <w:r>
-        <w:t xml:space="preserve"> on the wristband on the wrong item, the app record</w:t>
-      </w:r>
-      <w:r>
-        <w:t>ed</w:t>
-      </w:r>
-      <w:r>
-        <w:t xml:space="preserve"> it as wrong attempt (and we count</w:t>
-      </w:r>
-      <w:r>
-        <w:t>ed</w:t>
-      </w:r>
-      <w:r>
-        <w:t xml:space="preserve"> how many times they click</w:t>
-      </w:r>
-      <w:r>
-        <w:t>ed</w:t>
-      </w:r>
-      <w:r>
-        <w:t xml:space="preserve"> on wrong items before selecting the right one for accuracy analysis later) but </w:t>
-      </w:r>
-      <w:r>
-        <w:t>the screen did not change</w:t>
-      </w:r>
-      <w:r>
-        <w:t xml:space="preserve"> until the</w:t>
-      </w:r>
-      <w:r>
-        <w:t xml:space="preserve"> participant selected the right item. The app recorded</w:t>
-      </w:r>
-      <w:r>
-        <w:t xml:space="preserve"> the time f</w:t>
-      </w:r>
-      <w:r>
-        <w:t>rom when the participant pressed</w:t>
-      </w:r>
-      <w:r>
-        <w:t xml:space="preserve"> the start button until they click</w:t>
-      </w:r>
-      <w:r>
-        <w:t>ed</w:t>
-      </w:r>
-      <w:r>
-        <w:t xml:space="preserve"> the desired item. Once the right item </w:t>
-      </w:r>
-      <w:r>
-        <w:t>was</w:t>
-      </w:r>
-      <w:r>
-        <w:t xml:space="preserve"> selected, the app </w:t>
-      </w:r>
-      <w:r>
-        <w:t>went back to the scrolling start screen asking</w:t>
-      </w:r>
-      <w:r>
-        <w:t xml:space="preserve"> to click on a different item. Each participant </w:t>
-      </w:r>
-      <w:r>
-        <w:t>had</w:t>
-      </w:r>
-      <w:r>
-        <w:t xml:space="preserve"> to do 10 round</w:t>
-      </w:r>
-      <w:r>
-        <w:t>s. Once the participant finished</w:t>
-      </w:r>
-      <w:r>
-        <w:t xml:space="preserve"> the required number of rounds, the screen </w:t>
-      </w:r>
-      <w:r>
-        <w:t>went</w:t>
-      </w:r>
-      <w:r>
-        <w:t xml:space="preserve"> back to the main menu and we select</w:t>
-      </w:r>
-      <w:r>
-        <w:t>ed</w:t>
-      </w:r>
-      <w:r>
-        <w:t xml:space="preserve"> the next task or the finish option if this was the second task. </w:t>
-      </w:r>
-    </w:p>
-    <w:p>
+        <w:t>side by side</w:t>
+      </w:r>
+      <w:r>
+        <w:t xml:space="preserve"> then </w:t>
+      </w:r>
+      <w:r>
+        <w:t>linked</w:t>
+      </w:r>
+      <w:r>
+        <w:t xml:space="preserve"> to the Arduino. The connections are made of copper (similar to the sensors) and once touched they send signals as if their corresponding sensors are touched. This can affect the input because a user may mistakenly press on these connection when they move their finger along the band. For future development, we will cover this portion completely </w:t>
+      </w:r>
+      <w:r>
+        <w:t>in</w:t>
+      </w:r>
+      <w:r>
+        <w:t xml:space="preserve"> order to prevent corrupting the input because of faulty signals.</w:t>
+      </w:r>
+    </w:p>
+    <w:p>
+      <w:pPr>
+        <w:pStyle w:val="Heading1"/>
+      </w:pPr>
       <w:r>
         <w:lastRenderedPageBreak/>
-        <w:t xml:space="preserve">For the </w:t>
-      </w:r>
-      <w:r>
-        <w:t>zooming</w:t>
-      </w:r>
-      <w:r>
-        <w:t xml:space="preserve"> task, </w:t>
-      </w:r>
-      <w:r>
-        <w:t>the screen had</w:t>
-      </w:r>
-      <w:r>
-        <w:t xml:space="preserve"> a small black square</w:t>
-      </w:r>
-      <w:r>
-        <w:t xml:space="preserve"> and a participant had to zoom-in and zoom-out until the back square filled the screen</w:t>
-      </w:r>
-      <w:r>
-        <w:t xml:space="preserve">. </w:t>
-      </w:r>
-      <w:r>
-        <w:t xml:space="preserve">Once the participant zoomed enough, they tap on the wristband and it took them back to the zooming menu. </w:t>
-      </w:r>
-      <w:r>
-        <w:t>On each test, we calculate</w:t>
-      </w:r>
-      <w:r>
-        <w:t>d</w:t>
-      </w:r>
-      <w:r>
-        <w:t xml:space="preserve"> the time from when the participant presse</w:t>
-      </w:r>
-      <w:r>
-        <w:t>d</w:t>
-      </w:r>
-      <w:r>
-        <w:t xml:space="preserve"> the Start button until they tap</w:t>
-      </w:r>
-      <w:r>
-        <w:t>ed</w:t>
-      </w:r>
-      <w:r>
-        <w:t xml:space="preserve"> on the screen or the wristband. Moreover, </w:t>
-      </w:r>
-      <w:r>
-        <w:t>once the round is finished</w:t>
-      </w:r>
-      <w:r>
-        <w:t>, we calculate</w:t>
-      </w:r>
-      <w:r>
-        <w:t>d</w:t>
-      </w:r>
-      <w:r>
-        <w:t xml:space="preserve"> the distance from the edges of square to the edges of the screen to measure accuracy. </w:t>
-      </w:r>
-      <w:r>
-        <w:t xml:space="preserve">This was repeated 10 times. </w:t>
-      </w:r>
-      <w:r>
-        <w:t xml:space="preserve">Once all </w:t>
-      </w:r>
-      <w:r>
-        <w:t>rounds were</w:t>
-      </w:r>
-      <w:r>
-        <w:t xml:space="preserve"> done, the screen </w:t>
-      </w:r>
-      <w:r>
-        <w:t>went</w:t>
-      </w:r>
-      <w:r>
-        <w:t xml:space="preserve"> back to the main menu.</w:t>
-      </w:r>
-    </w:p>
-    <w:p>
-      <w:r>
-        <w:t>When</w:t>
-      </w:r>
-      <w:r>
-        <w:t xml:space="preserve"> a participant finishe</w:t>
-      </w:r>
-      <w:r>
-        <w:t>d</w:t>
-      </w:r>
-      <w:r>
-        <w:t xml:space="preserve"> the two tasks, we click</w:t>
-      </w:r>
-      <w:r>
-        <w:t>ed on the</w:t>
-      </w:r>
-      <w:r>
-        <w:t xml:space="preserve"> ‘Finish’ </w:t>
-      </w:r>
-      <w:r>
-        <w:t xml:space="preserve">button </w:t>
-      </w:r>
-      <w:r>
-        <w:t>and the screen show</w:t>
-      </w:r>
-      <w:r>
-        <w:t>ed</w:t>
-      </w:r>
-      <w:r>
-        <w:t xml:space="preserve"> the ID of the session and we ke</w:t>
-      </w:r>
-      <w:r>
-        <w:t>pt</w:t>
-      </w:r>
-      <w:r>
-        <w:t xml:space="preserve"> record of this ID in association with the participant for data analysis.  There </w:t>
-      </w:r>
-      <w:r>
-        <w:t>was</w:t>
-      </w:r>
-      <w:r>
-        <w:t xml:space="preserve"> a 2-minute break time until the next session</w:t>
-      </w:r>
-      <w:r>
-        <w:t>, if there was one,</w:t>
-      </w:r>
-      <w:r>
-        <w:t xml:space="preserve"> which </w:t>
-      </w:r>
-      <w:r>
-        <w:t>covered</w:t>
-      </w:r>
-      <w:r>
-        <w:t xml:space="preserve"> </w:t>
-      </w:r>
-      <w:r>
-        <w:t xml:space="preserve">the </w:t>
-      </w:r>
-      <w:r>
-        <w:t xml:space="preserve">two trials of the other input method. </w:t>
-      </w:r>
-    </w:p>
-    <w:p>
-      <w:pPr>
-        <w:pStyle w:val="Heading3"/>
-      </w:pPr>
-      <w:r>
-        <w:t>Step 4: Survey</w:t>
-      </w:r>
-    </w:p>
-    <w:p>
-      <w:pPr>
-        <w:rPr>
-          <w:rFonts w:asciiTheme="majorBidi" w:hAnsiTheme="majorBidi" w:cstheme="majorBidi"/>
-        </w:rPr>
-      </w:pPr>
-      <w:r>
-        <w:rPr>
-          <w:rFonts w:asciiTheme="majorBidi" w:hAnsiTheme="majorBidi" w:cstheme="majorBidi"/>
-        </w:rPr>
-        <w:t>Once a participant finishe</w:t>
-      </w:r>
-      <w:r>
-        <w:rPr>
-          <w:rFonts w:asciiTheme="majorBidi" w:hAnsiTheme="majorBidi" w:cstheme="majorBidi"/>
-        </w:rPr>
-        <w:t>d</w:t>
-      </w:r>
-      <w:r>
-        <w:rPr>
-          <w:rFonts w:asciiTheme="majorBidi" w:hAnsiTheme="majorBidi" w:cstheme="majorBidi"/>
-        </w:rPr>
-        <w:t xml:space="preserve"> all four trials, </w:t>
-      </w:r>
-      <w:r>
-        <w:rPr>
-          <w:rFonts w:asciiTheme="majorBidi" w:hAnsiTheme="majorBidi" w:cstheme="majorBidi"/>
-        </w:rPr>
-        <w:t>they were</w:t>
-      </w:r>
-      <w:r>
-        <w:rPr>
-          <w:rFonts w:asciiTheme="majorBidi" w:hAnsiTheme="majorBidi" w:cstheme="majorBidi"/>
-        </w:rPr>
-        <w:t xml:space="preserve"> asked to fill out a </w:t>
-      </w:r>
-      <w:r>
-        <w:rPr>
-          <w:rFonts w:asciiTheme="majorBidi" w:hAnsiTheme="majorBidi" w:cstheme="majorBidi"/>
-        </w:rPr>
-        <w:t>one-</w:t>
-      </w:r>
-      <w:r>
-        <w:t>page survey</w:t>
-      </w:r>
-      <w:r>
-        <w:rPr>
-          <w:rFonts w:asciiTheme="majorBidi" w:hAnsiTheme="majorBidi" w:cstheme="majorBidi"/>
-        </w:rPr>
-        <w:t xml:space="preserve"> regarding their experience with the two input methods. </w:t>
-      </w:r>
-    </w:p>
-    <w:p>
-      <w:pPr>
-        <w:pStyle w:val="Heading2"/>
-      </w:pPr>
-      <w:r>
-        <w:t xml:space="preserve">Measures </w:t>
-      </w:r>
-    </w:p>
-    <w:p>
-      <w:r>
-        <w:t>We measured two variables:</w:t>
-      </w:r>
-    </w:p>
-    <w:p>
-      <w:r>
-        <w:t xml:space="preserve">1. </w:t>
-      </w:r>
-      <w:r>
-        <w:t>Speed</w:t>
-      </w:r>
-      <w:r>
-        <w:t xml:space="preserve">: for both tasks, speed is the time from when a participant pressed the Start button until they finished the round. </w:t>
-      </w:r>
-    </w:p>
-    <w:p>
-      <w:r>
-        <w:t xml:space="preserve">2. </w:t>
-      </w:r>
-      <w:r>
-        <w:t xml:space="preserve">Accuracy: </w:t>
-      </w:r>
-    </w:p>
-    <w:p>
-      <w:pPr>
-        <w:pStyle w:val="Bullet"/>
-      </w:pPr>
-      <w:r>
-        <w:t>For scrolling task: (1) / (the number of times a participant clicks on an item in the list per round)</w:t>
-      </w:r>
-    </w:p>
-    <w:p>
-      <w:pPr>
-        <w:pStyle w:val="Bullet"/>
-      </w:pPr>
-      <w:r>
-        <w:t xml:space="preserve">For zooming task: (1) – (the distance from the edges of </w:t>
-      </w:r>
-      <w:r>
-        <w:t xml:space="preserve">the current </w:t>
-      </w:r>
-      <w:r>
-        <w:t>black square to the edges of the smartwatch /</w:t>
-      </w:r>
-      <w:r>
-        <w:t xml:space="preserve"> </w:t>
-      </w:r>
-      <w:r>
-        <w:t xml:space="preserve">the distance from the edges of the original black square to the edges of the smartwatch). </w:t>
-      </w:r>
-    </w:p>
-    <w:p>
-      <w:r>
-        <w:t xml:space="preserve">The above measures </w:t>
-      </w:r>
-      <w:r>
-        <w:t>were</w:t>
-      </w:r>
-      <w:r>
-        <w:t xml:space="preserve"> crucial for determining whether our proposed input method </w:t>
-      </w:r>
-      <w:r>
-        <w:t>was</w:t>
-      </w:r>
-      <w:r>
-        <w:t xml:space="preserve"> more suitable for scrolling through lists and </w:t>
-      </w:r>
-      <w:r>
-        <w:t>zooming</w:t>
-      </w:r>
-      <w:r>
-        <w:t xml:space="preserve"> on smartwatches than the conventional one. By recording the time a user </w:t>
-      </w:r>
-      <w:r>
-        <w:t>took</w:t>
-      </w:r>
-      <w:r>
-        <w:t xml:space="preserve"> to select an item on the screen or to navigate a list, we </w:t>
-      </w:r>
-      <w:r>
-        <w:t>could</w:t>
-      </w:r>
-      <w:r>
-        <w:t xml:space="preserve"> compare the performance of both input methods. Moreover, we </w:t>
-      </w:r>
-      <w:r>
-        <w:t>calculated</w:t>
-      </w:r>
-      <w:r>
-        <w:t xml:space="preserve"> the accuracy associated with each input method to assess the reliability of the input tool.  </w:t>
-      </w:r>
-    </w:p>
-    <w:p>
-      <w:r>
-        <w:t xml:space="preserve">The survey at the end of the experiment </w:t>
-      </w:r>
-      <w:r>
-        <w:t>was</w:t>
-      </w:r>
-      <w:r>
-        <w:t xml:space="preserve"> important to identify user experience with the different input methods. Even if the data from one input method show</w:t>
-      </w:r>
-      <w:r>
-        <w:t>ed</w:t>
-      </w:r>
-      <w:r>
-        <w:t xml:space="preserve"> significant superiority over the other input method, users’ personal experience with the device </w:t>
-      </w:r>
-      <w:r>
-        <w:t>could</w:t>
-      </w:r>
-      <w:r>
-        <w:t xml:space="preserve"> show fatigue or hardship in learning or using a certain input method.   </w:t>
-      </w:r>
-    </w:p>
-    <w:p>
-      <w:pPr>
-        <w:pStyle w:val="Heading2"/>
-      </w:pPr>
-      <w:r>
-        <w:t>D</w:t>
-      </w:r>
-      <w:r>
-        <w:t>ata collection</w:t>
-      </w:r>
-    </w:p>
-    <w:p>
-      <w:r>
-        <w:t xml:space="preserve">For each trial, we measured speed and accuracy. Our app had built-in code to time stamp whenever new screen showed up and calculated the time from the start of the task until a participant finished a round. The code also measured the </w:t>
-      </w:r>
-      <w:r>
-        <w:t xml:space="preserve">accuracy by recording how many times an incorrect selection was made in the scrolling task and the black square dimensions’ in comparison to the smartwatch screen size in the zooming task. </w:t>
-      </w:r>
-    </w:p>
-    <w:p>
-      <w:r>
-        <w:t>To collect data about user experience with the different input methods, we personally observed each participant while they did the tasks and wrote notes about how they interacted with the input tools. Moreover, each participant filled out a questionnaire before the experiment indicating their skills with smartwatches and completed a paper survey at the end of their experiment to demonstrate their experience with the two input methods for the different tasks.</w:t>
-      </w:r>
-    </w:p>
-    <w:p>
-      <w:pPr>
-        <w:pStyle w:val="Heading1"/>
-      </w:pPr>
-      <w:r>
-        <w:t>results</w:t>
-      </w:r>
-      <w:r>
-        <w:t xml:space="preserve"> </w:t>
-      </w:r>
-    </w:p>
-    <w:p>
-      <w:pPr>
-        <w:rPr>
-          <w:color w:val="FF0000"/>
-        </w:rPr>
-      </w:pPr>
-      <w:r>
-        <w:rPr>
-          <w:color w:val="FF0000"/>
-        </w:rPr>
-        <w:t>[to be added]</w:t>
-      </w:r>
-    </w:p>
-    <w:p>
-      <w:pPr>
-        <w:pStyle w:val="Heading1"/>
-      </w:pPr>
-      <w:r>
-        <w:t>Disucssion</w:t>
-      </w:r>
-    </w:p>
-    <w:p>
-      <w:pPr>
-        <w:rPr>
-          <w:color w:val="FF0000"/>
-        </w:rPr>
-      </w:pPr>
-      <w:r>
-        <w:rPr>
-          <w:color w:val="FF0000"/>
-        </w:rPr>
-        <w:t>[to be added]</w:t>
-      </w:r>
-    </w:p>
-    <w:p>
-      <w:pPr>
-        <w:pStyle w:val="Heading1"/>
-      </w:pPr>
-      <w:r>
-        <w:t>future work</w:t>
-      </w:r>
-    </w:p>
-    <w:p>
-      <w:pPr>
-        <w:rPr>
-          <w:color w:val="FF0000"/>
-        </w:rPr>
-      </w:pPr>
-      <w:r>
-        <w:rPr>
-          <w:color w:val="FF0000"/>
-        </w:rPr>
-        <w:t>[to be added]</w:t>
-      </w:r>
-    </w:p>
-    <w:p>
-      <w:pPr>
-        <w:pStyle w:val="Heading1"/>
-      </w:pPr>
-      <w:r>
         <w:t>conclusion</w:t>
       </w:r>
     </w:p>
@@ -2554,7 +2781,6 @@
         <w:pStyle w:val="References"/>
       </w:pPr>
       <w:r>
-        <w:lastRenderedPageBreak/>
         <w:t xml:space="preserve">Chris Harrison and Scott E. Hudson. 2009. Abracadabra: Wireless, high-precision, and unpowered finger input for very small mobile devices. In </w:t>
       </w:r>
       <w:r>
@@ -2820,14 +3046,7 @@
           <w:i/>
           <w:iCs/>
         </w:rPr>
-        <w:t xml:space="preserve">Proceedings of the 28th Annual ACM Symposium on </w:t>
-      </w:r>
-      <w:r>
-        <w:rPr>
-          <w:i/>
-          <w:iCs/>
-        </w:rPr>
-        <w:t>User Interface Software &amp; Technology</w:t>
+        <w:t>Proceedings of the 28th Annual ACM Symposium on User Interface Software &amp; Technology</w:t>
       </w:r>
       <w:r>
         <w:t xml:space="preserve"> (</w:t>
@@ -2861,7 +3080,7 @@
 </file>
 
 <file path=word/endnotes.xml><?xml version="1.0" encoding="utf-8"?>
-<w:endnotes xmlns:wpc="http://schemas.microsoft.com/office/word/2010/wordprocessingCanvas" xmlns:cx="http://schemas.microsoft.com/office/drawing/2014/chartex" xmlns:cx1="http://schemas.microsoft.com/office/drawing/2015/9/8/chartex" xmlns:cx2="http://schemas.microsoft.com/office/drawing/2015/10/21/chartex" xmlns:cx3="http://schemas.microsoft.com/office/drawing/2016/5/9/chartex" xmlns:cx4="http://schemas.microsoft.com/office/drawing/2016/5/10/chartex" xmlns:cx5="http://schemas.microsoft.com/office/drawing/2016/5/11/chartex" xmlns:mc="http://schemas.openxmlformats.org/markup-compatibility/2006" xmlns:o="urn:schemas-microsoft-com:office:office" xmlns:r="http://schemas.openxmlformats.org/officeDocument/2006/relationships" xmlns:m="http://schemas.openxmlformats.org/officeDocument/2006/math" xmlns:v="urn:schemas-microsoft-com:vml" xmlns:wp14="http://schemas.microsoft.com/office/word/2010/wordprocessingDrawing" xmlns:wp="http://schemas.openxmlformats.org/drawingml/2006/wordprocessingDrawing" xmlns:w10="urn:schemas-microsoft-com:office:word" xmlns:w="http://schemas.openxmlformats.org/wordprocessingml/2006/main" xmlns:w14="http://schemas.microsoft.com/office/word/2010/wordml" xmlns:w15="http://schemas.microsoft.com/office/word/2012/wordml" xmlns:w16se="http://schemas.microsoft.com/office/word/2015/wordml/symex" xmlns:wpg="http://schemas.microsoft.com/office/word/2010/wordprocessingGroup" xmlns:wpi="http://schemas.microsoft.com/office/word/2010/wordprocessingInk" xmlns:wne="http://schemas.microsoft.com/office/word/2006/wordml" xmlns:wps="http://schemas.microsoft.com/office/word/2010/wordprocessingShape" mc:Ignorable="w14 w15 w16se wp14">
+<w:endnotes xmlns:wpc="http://schemas.microsoft.com/office/word/2010/wordprocessingCanvas" xmlns:mc="http://schemas.openxmlformats.org/markup-compatibility/2006" xmlns:o="urn:schemas-microsoft-com:office:office" xmlns:r="http://schemas.openxmlformats.org/officeDocument/2006/relationships" xmlns:m="http://schemas.openxmlformats.org/officeDocument/2006/math" xmlns:v="urn:schemas-microsoft-com:vml" xmlns:wp14="http://schemas.microsoft.com/office/word/2010/wordprocessingDrawing" xmlns:wp="http://schemas.openxmlformats.org/drawingml/2006/wordprocessingDrawing" xmlns:w10="urn:schemas-microsoft-com:office:word" xmlns:w="http://schemas.openxmlformats.org/wordprocessingml/2006/main" xmlns:w14="http://schemas.microsoft.com/office/word/2010/wordml" xmlns:w15="http://schemas.microsoft.com/office/word/2012/wordml" xmlns:wpg="http://schemas.microsoft.com/office/word/2010/wordprocessingGroup" xmlns:wpi="http://schemas.microsoft.com/office/word/2010/wordprocessingInk" xmlns:wne="http://schemas.microsoft.com/office/word/2006/wordml" xmlns:wps="http://schemas.microsoft.com/office/word/2010/wordprocessingShape" mc:Ignorable="w14 w15 wp14">
   <w:endnote w:type="separator" w:id="-1">
     <w:p>
       <w:r>
@@ -2880,7 +3099,7 @@
 </file>
 
 <file path=word/footnotes.xml><?xml version="1.0" encoding="utf-8"?>
-<w:footnotes xmlns:wpc="http://schemas.microsoft.com/office/word/2010/wordprocessingCanvas" xmlns:cx="http://schemas.microsoft.com/office/drawing/2014/chartex" xmlns:cx1="http://schemas.microsoft.com/office/drawing/2015/9/8/chartex" xmlns:cx2="http://schemas.microsoft.com/office/drawing/2015/10/21/chartex" xmlns:cx3="http://schemas.microsoft.com/office/drawing/2016/5/9/chartex" xmlns:cx4="http://schemas.microsoft.com/office/drawing/2016/5/10/chartex" xmlns:cx5="http://schemas.microsoft.com/office/drawing/2016/5/11/chartex" xmlns:mc="http://schemas.openxmlformats.org/markup-compatibility/2006" xmlns:o="urn:schemas-microsoft-com:office:office" xmlns:r="http://schemas.openxmlformats.org/officeDocument/2006/relationships" xmlns:m="http://schemas.openxmlformats.org/officeDocument/2006/math" xmlns:v="urn:schemas-microsoft-com:vml" xmlns:wp14="http://schemas.microsoft.com/office/word/2010/wordprocessingDrawing" xmlns:wp="http://schemas.openxmlformats.org/drawingml/2006/wordprocessingDrawing" xmlns:w10="urn:schemas-microsoft-com:office:word" xmlns:w="http://schemas.openxmlformats.org/wordprocessingml/2006/main" xmlns:w14="http://schemas.microsoft.com/office/word/2010/wordml" xmlns:w15="http://schemas.microsoft.com/office/word/2012/wordml" xmlns:w16se="http://schemas.microsoft.com/office/word/2015/wordml/symex" xmlns:wpg="http://schemas.microsoft.com/office/word/2010/wordprocessingGroup" xmlns:wpi="http://schemas.microsoft.com/office/word/2010/wordprocessingInk" xmlns:wne="http://schemas.microsoft.com/office/word/2006/wordml" xmlns:wps="http://schemas.microsoft.com/office/word/2010/wordprocessingShape" mc:Ignorable="w14 w15 w16se wp14">
+<w:footnotes xmlns:wpc="http://schemas.microsoft.com/office/word/2010/wordprocessingCanvas" xmlns:mc="http://schemas.openxmlformats.org/markup-compatibility/2006" xmlns:o="urn:schemas-microsoft-com:office:office" xmlns:r="http://schemas.openxmlformats.org/officeDocument/2006/relationships" xmlns:m="http://schemas.openxmlformats.org/officeDocument/2006/math" xmlns:v="urn:schemas-microsoft-com:vml" xmlns:wp14="http://schemas.microsoft.com/office/word/2010/wordprocessingDrawing" xmlns:wp="http://schemas.openxmlformats.org/drawingml/2006/wordprocessingDrawing" xmlns:w10="urn:schemas-microsoft-com:office:word" xmlns:w="http://schemas.openxmlformats.org/wordprocessingml/2006/main" xmlns:w14="http://schemas.microsoft.com/office/word/2010/wordml" xmlns:w15="http://schemas.microsoft.com/office/word/2012/wordml" xmlns:wpg="http://schemas.microsoft.com/office/word/2010/wordprocessingGroup" xmlns:wpi="http://schemas.microsoft.com/office/word/2010/wordprocessingInk" xmlns:wne="http://schemas.microsoft.com/office/word/2006/wordml" xmlns:wps="http://schemas.microsoft.com/office/word/2010/wordprocessingShape" mc:Ignorable="w14 w15 wp14">
   <w:footnote w:type="separator" w:id="-1">
     <w:p>
       <w:pPr>
@@ -2905,7 +3124,7 @@
 </file>
 
 <file path=word/header1.xml><?xml version="1.0" encoding="utf-8"?>
-<w:hdr xmlns:wpc="http://schemas.microsoft.com/office/word/2010/wordprocessingCanvas" xmlns:cx="http://schemas.microsoft.com/office/drawing/2014/chartex" xmlns:cx1="http://schemas.microsoft.com/office/drawing/2015/9/8/chartex" xmlns:cx2="http://schemas.microsoft.com/office/drawing/2015/10/21/chartex" xmlns:cx3="http://schemas.microsoft.com/office/drawing/2016/5/9/chartex" xmlns:cx4="http://schemas.microsoft.com/office/drawing/2016/5/10/chartex" xmlns:cx5="http://schemas.microsoft.com/office/drawing/2016/5/11/chartex" xmlns:mc="http://schemas.openxmlformats.org/markup-compatibility/2006" xmlns:o="urn:schemas-microsoft-com:office:office" xmlns:r="http://schemas.openxmlformats.org/officeDocument/2006/relationships" xmlns:m="http://schemas.openxmlformats.org/officeDocument/2006/math" xmlns:v="urn:schemas-microsoft-com:vml" xmlns:wp14="http://schemas.microsoft.com/office/word/2010/wordprocessingDrawing" xmlns:wp="http://schemas.openxmlformats.org/drawingml/2006/wordprocessingDrawing" xmlns:w10="urn:schemas-microsoft-com:office:word" xmlns:w="http://schemas.openxmlformats.org/wordprocessingml/2006/main" xmlns:w14="http://schemas.microsoft.com/office/word/2010/wordml" xmlns:w15="http://schemas.microsoft.com/office/word/2012/wordml" xmlns:w16se="http://schemas.microsoft.com/office/word/2015/wordml/symex" xmlns:wpg="http://schemas.microsoft.com/office/word/2010/wordprocessingGroup" xmlns:wpi="http://schemas.microsoft.com/office/word/2010/wordprocessingInk" xmlns:wne="http://schemas.microsoft.com/office/word/2006/wordml" xmlns:wps="http://schemas.microsoft.com/office/word/2010/wordprocessingShape" mc:Ignorable="w14 w15 w16se wp14">
+<w:hdr xmlns:wpc="http://schemas.microsoft.com/office/word/2010/wordprocessingCanvas" xmlns:mc="http://schemas.openxmlformats.org/markup-compatibility/2006" xmlns:o="urn:schemas-microsoft-com:office:office" xmlns:r="http://schemas.openxmlformats.org/officeDocument/2006/relationships" xmlns:m="http://schemas.openxmlformats.org/officeDocument/2006/math" xmlns:v="urn:schemas-microsoft-com:vml" xmlns:wp14="http://schemas.microsoft.com/office/word/2010/wordprocessingDrawing" xmlns:wp="http://schemas.openxmlformats.org/drawingml/2006/wordprocessingDrawing" xmlns:w10="urn:schemas-microsoft-com:office:word" xmlns:w="http://schemas.openxmlformats.org/wordprocessingml/2006/main" xmlns:w14="http://schemas.microsoft.com/office/word/2010/wordml" xmlns:w15="http://schemas.microsoft.com/office/word/2012/wordml" xmlns:wpg="http://schemas.microsoft.com/office/word/2010/wordprocessingGroup" xmlns:wpi="http://schemas.microsoft.com/office/word/2010/wordprocessingInk" xmlns:wne="http://schemas.microsoft.com/office/word/2006/wordml" xmlns:wps="http://schemas.microsoft.com/office/word/2010/wordprocessingShape" mc:Ignorable="w14 w15 wp14">
   <w:p>
     <w:pPr>
       <w:pStyle w:val="Header"/>
@@ -2921,7 +3140,7 @@
 </file>
 
 <file path=word/numbering.xml><?xml version="1.0" encoding="utf-8"?>
-<w:numbering xmlns:wpc="http://schemas.microsoft.com/office/word/2010/wordprocessingCanvas" xmlns:cx="http://schemas.microsoft.com/office/drawing/2014/chartex" xmlns:cx1="http://schemas.microsoft.com/office/drawing/2015/9/8/chartex" xmlns:cx2="http://schemas.microsoft.com/office/drawing/2015/10/21/chartex" xmlns:cx3="http://schemas.microsoft.com/office/drawing/2016/5/9/chartex" xmlns:cx4="http://schemas.microsoft.com/office/drawing/2016/5/10/chartex" xmlns:cx5="http://schemas.microsoft.com/office/drawing/2016/5/11/chartex" xmlns:mc="http://schemas.openxmlformats.org/markup-compatibility/2006" xmlns:o="urn:schemas-microsoft-com:office:office" xmlns:r="http://schemas.openxmlformats.org/officeDocument/2006/relationships" xmlns:m="http://schemas.openxmlformats.org/officeDocument/2006/math" xmlns:v="urn:schemas-microsoft-com:vml" xmlns:wp14="http://schemas.microsoft.com/office/word/2010/wordprocessingDrawing" xmlns:wp="http://schemas.openxmlformats.org/drawingml/2006/wordprocessingDrawing" xmlns:w10="urn:schemas-microsoft-com:office:word" xmlns:w="http://schemas.openxmlformats.org/wordprocessingml/2006/main" xmlns:w14="http://schemas.microsoft.com/office/word/2010/wordml" xmlns:w15="http://schemas.microsoft.com/office/word/2012/wordml" xmlns:w16se="http://schemas.microsoft.com/office/word/2015/wordml/symex" xmlns:wpg="http://schemas.microsoft.com/office/word/2010/wordprocessingGroup" xmlns:wpi="http://schemas.microsoft.com/office/word/2010/wordprocessingInk" xmlns:wne="http://schemas.microsoft.com/office/word/2006/wordml" xmlns:wps="http://schemas.microsoft.com/office/word/2010/wordprocessingShape" mc:Ignorable="w14 w15 w16se wp14">
+<w:numbering xmlns:wpc="http://schemas.microsoft.com/office/word/2010/wordprocessingCanvas" xmlns:mc="http://schemas.openxmlformats.org/markup-compatibility/2006" xmlns:o="urn:schemas-microsoft-com:office:office" xmlns:r="http://schemas.openxmlformats.org/officeDocument/2006/relationships" xmlns:m="http://schemas.openxmlformats.org/officeDocument/2006/math" xmlns:v="urn:schemas-microsoft-com:vml" xmlns:wp14="http://schemas.microsoft.com/office/word/2010/wordprocessingDrawing" xmlns:wp="http://schemas.openxmlformats.org/drawingml/2006/wordprocessingDrawing" xmlns:w10="urn:schemas-microsoft-com:office:word" xmlns:w="http://schemas.openxmlformats.org/wordprocessingml/2006/main" xmlns:w14="http://schemas.microsoft.com/office/word/2010/wordml" xmlns:w15="http://schemas.microsoft.com/office/word/2012/wordml" xmlns:wpg="http://schemas.microsoft.com/office/word/2010/wordprocessingGroup" xmlns:wpi="http://schemas.microsoft.com/office/word/2010/wordprocessingInk" xmlns:wne="http://schemas.microsoft.com/office/word/2006/wordml" xmlns:wps="http://schemas.microsoft.com/office/word/2010/wordprocessingShape" mc:Ignorable="w14 w15 wp14">
   <w:abstractNum w:abstractNumId="0" w15:restartNumberingAfterBreak="0">
     <w:nsid w:val="FFFFFF1D"/>
     <w:multiLevelType w:val="multilevel"/>
@@ -4852,7 +5071,7 @@
 </file>
 
 <file path=word/styles.xml><?xml version="1.0" encoding="utf-8"?>
-<w:styles xmlns:mc="http://schemas.openxmlformats.org/markup-compatibility/2006" xmlns:r="http://schemas.openxmlformats.org/officeDocument/2006/relationships" xmlns:w="http://schemas.openxmlformats.org/wordprocessingml/2006/main" xmlns:w14="http://schemas.microsoft.com/office/word/2010/wordml" xmlns:w15="http://schemas.microsoft.com/office/word/2012/wordml" xmlns:w16se="http://schemas.microsoft.com/office/word/2015/wordml/symex" mc:Ignorable="w14 w15 w16se">
+<w:styles xmlns:mc="http://schemas.openxmlformats.org/markup-compatibility/2006" xmlns:r="http://schemas.openxmlformats.org/officeDocument/2006/relationships" xmlns:w="http://schemas.openxmlformats.org/wordprocessingml/2006/main" xmlns:w14="http://schemas.microsoft.com/office/word/2010/wordml" xmlns:w15="http://schemas.microsoft.com/office/word/2012/wordml" mc:Ignorable="w14 w15">
   <w:docDefaults>
     <w:rPrDefault>
       <w:rPr>
@@ -4862,7 +5081,7 @@
     </w:rPrDefault>
     <w:pPrDefault/>
   </w:docDefaults>
-  <w:latentStyles w:defLockedState="0" w:defUIPriority="99" w:defSemiHidden="0" w:defUnhideWhenUsed="0" w:defQFormat="0" w:count="374">
+  <w:latentStyles w:defLockedState="0" w:defUIPriority="99" w:defSemiHidden="0" w:defUnhideWhenUsed="0" w:defQFormat="0" w:count="371">
     <w:lsdException w:name="Normal" w:uiPriority="0" w:qFormat="1"/>
     <w:lsdException w:name="heading 1" w:uiPriority="0" w:qFormat="1"/>
     <w:lsdException w:name="heading 2" w:uiPriority="9" w:qFormat="1"/>
@@ -4968,6 +5187,7 @@
     <w:lsdException w:name="HTML Sample" w:semiHidden="1" w:unhideWhenUsed="1"/>
     <w:lsdException w:name="HTML Typewriter" w:semiHidden="1" w:unhideWhenUsed="1"/>
     <w:lsdException w:name="HTML Variable" w:semiHidden="1" w:unhideWhenUsed="1"/>
+    <w:lsdException w:name="Normal Table" w:semiHidden="1" w:unhideWhenUsed="1"/>
     <w:lsdException w:name="annotation subject" w:semiHidden="1" w:unhideWhenUsed="1"/>
     <w:lsdException w:name="No List" w:semiHidden="1" w:unhideWhenUsed="1"/>
     <w:lsdException w:name="Outline List 1" w:semiHidden="1" w:unhideWhenUsed="1"/>
@@ -5012,6 +5232,7 @@
     <w:lsdException w:name="Table Professional" w:semiHidden="1" w:unhideWhenUsed="1"/>
     <w:lsdException w:name="Table Subtle 1" w:semiHidden="1" w:unhideWhenUsed="1"/>
     <w:lsdException w:name="Table Subtle 2" w:semiHidden="1" w:unhideWhenUsed="1"/>
+    <w:lsdException w:name="Table Web 1" w:semiHidden="1" w:unhideWhenUsed="1"/>
     <w:lsdException w:name="Table Web 2" w:semiHidden="1" w:unhideWhenUsed="1"/>
     <w:lsdException w:name="Table Web 3" w:semiHidden="1" w:unhideWhenUsed="1"/>
     <w:lsdException w:name="Balloon Text" w:semiHidden="1" w:unhideWhenUsed="1"/>
@@ -5232,9 +5453,6 @@
     <w:lsdException w:name="List Table 5 Dark Accent 6" w:uiPriority="50"/>
     <w:lsdException w:name="List Table 6 Colorful Accent 6" w:uiPriority="51"/>
     <w:lsdException w:name="List Table 7 Colorful Accent 6" w:uiPriority="52"/>
-    <w:lsdException w:name="Mention" w:semiHidden="1" w:unhideWhenUsed="1"/>
-    <w:lsdException w:name="Smart Hyperlink" w:semiHidden="1" w:unhideWhenUsed="1"/>
-    <w:lsdException w:name="Hashtag" w:semiHidden="1" w:unhideWhenUsed="1"/>
   </w:latentStyles>
   <w:style w:type="paragraph" w:default="1" w:styleId="Normal">
     <w:name w:val="Normal"/>
@@ -6627,7 +6845,7 @@
 </file>
 
 <file path=customXml/itemProps1.xml><?xml version="1.0" encoding="utf-8"?>
-<ds:datastoreItem xmlns:ds="http://schemas.openxmlformats.org/officeDocument/2006/customXml" ds:itemID="{69BB3A36-4581-462B-B779-213A04928B44}">
+<ds:datastoreItem xmlns:ds="http://schemas.openxmlformats.org/officeDocument/2006/customXml" ds:itemID="{2B9FF06F-31BD-49E0-BAB4-CCA16D1CB51A}">
   <ds:schemaRefs>
     <ds:schemaRef ds:uri="http://schemas.openxmlformats.org/officeDocument/2006/bibliography"/>
   </ds:schemaRefs>

</xml_diff>